<commit_message>
more test programmatejes, meer analyse
</commit_message>
<xml_diff>
--- a/Analyse.docx
+++ b/Analyse.docx
@@ -1,33 +1,17 @@
 
 <file path=word/document.xml><?xml version="1.0" encoding="utf-8"?>
-<w:document xmlns:wpc="http://schemas.microsoft.com/office/word/2010/wordprocessingCanvas" xmlns:mc="http://schemas.openxmlformats.org/markup-compatibility/2006" xmlns:o="urn:schemas-microsoft-com:office:office" xmlns:r="http://schemas.openxmlformats.org/officeDocument/2006/relationships" xmlns:m="http://schemas.openxmlformats.org/officeDocument/2006/math" xmlns:v="urn:schemas-microsoft-com:vml" xmlns:wp14="http://schemas.microsoft.com/office/word/2010/wordprocessingDrawing" xmlns:wp="http://schemas.openxmlformats.org/drawingml/2006/wordprocessingDrawing" xmlns:w10="urn:schemas-microsoft-com:office:word" xmlns:w="http://schemas.openxmlformats.org/wordprocessingml/2006/main" xmlns:w14="http://schemas.microsoft.com/office/word/2010/wordml" xmlns:wpg="http://schemas.microsoft.com/office/word/2010/wordprocessingGroup" xmlns:wpi="http://schemas.microsoft.com/office/word/2010/wordprocessingInk" xmlns:wne="http://schemas.microsoft.com/office/word/2006/wordml" xmlns:wps="http://schemas.microsoft.com/office/word/2010/wordprocessingShape" mc:Ignorable="w14 wp14">
+<w:document xmlns:wpc="http://schemas.microsoft.com/office/word/2010/wordprocessingCanvas" xmlns:mc="http://schemas.openxmlformats.org/markup-compatibility/2006" xmlns:o="urn:schemas-microsoft-com:office:office" xmlns:r="http://schemas.openxmlformats.org/officeDocument/2006/relationships" xmlns:m="http://schemas.openxmlformats.org/officeDocument/2006/math" xmlns:v="urn:schemas-microsoft-com:vml" xmlns:wp14="http://schemas.microsoft.com/office/word/2010/wordprocessingDrawing" xmlns:wp="http://schemas.openxmlformats.org/drawingml/2006/wordprocessingDrawing" xmlns:w10="urn:schemas-microsoft-com:office:word" xmlns:w="http://schemas.openxmlformats.org/wordprocessingml/2006/main" xmlns:w14="http://schemas.microsoft.com/office/word/2010/wordml" xmlns:w15="http://schemas.microsoft.com/office/word/2012/wordml" xmlns:wpg="http://schemas.microsoft.com/office/word/2010/wordprocessingGroup" xmlns:wpi="http://schemas.microsoft.com/office/word/2010/wordprocessingInk" xmlns:wne="http://schemas.microsoft.com/office/word/2006/wordml" xmlns:wps="http://schemas.microsoft.com/office/word/2010/wordprocessingShape" mc:Ignorable="w14 w15 wp14">
   <w:body>
     <w:p>
       <w:pPr>
         <w:pStyle w:val="Titel"/>
       </w:pPr>
-      <w:proofErr w:type="spellStart"/>
       <w:r>
         <w:t>SubS</w:t>
       </w:r>
       <w:r>
-        <w:t>et</w:t>
-      </w:r>
-      <w:proofErr w:type="spellEnd"/>
-      <w:r>
-        <w:t xml:space="preserve"> door Sijmen Huizenga</w:t>
-      </w:r>
-    </w:p>
-    <w:p>
-      <w:pPr>
-        <w:pStyle w:val="Kop2"/>
-        <w:rPr>
-          <w:rFonts w:asciiTheme="minorHAnsi" w:eastAsiaTheme="minorHAnsi" w:hAnsiTheme="minorHAnsi" w:cstheme="minorBidi"/>
-          <w:color w:val="auto"/>
-          <w:sz w:val="22"/>
-          <w:szCs w:val="22"/>
-        </w:rPr>
-      </w:pPr>
+        <w:t>et door Sijmen Huizenga</w:t>
+      </w:r>
     </w:p>
     <w:p>
       <w:pPr>
@@ -39,15 +23,7 @@
     </w:p>
     <w:p>
       <w:r>
-        <w:t xml:space="preserve">Je kan het programma verdelen in twee onderdelen: Component en Game. Met component bedoel ik alle knoppen, </w:t>
-      </w:r>
-      <w:proofErr w:type="spellStart"/>
-      <w:r>
-        <w:t>checkboxes</w:t>
-      </w:r>
-      <w:proofErr w:type="spellEnd"/>
-      <w:r>
-        <w:t xml:space="preserve">, invoervakjes en verschillende schermpjes. Als er bijvoorbeeld een knop op het hoofdmenu staat ‘start game’, en je klikt op deze knop, dan wordt deze klik gehandeld door het component gedeelte van het programma. De game zijn de game mechanieken die het spel verzorgen. Zo houdt de game bijvoorbeeld de punten in de gaten. </w:t>
+        <w:t xml:space="preserve">Je kan het programma verdelen in twee onderdelen: Component en Game. Met component bedoel ik alle knoppen, checkboxes, invoervakjes en verschillende schermpjes. Als er bijvoorbeeld een knop op het hoofdmenu staat ‘start game’, en je klikt op deze knop, dan wordt deze klik gehandeld door het component gedeelte van het programma. De game zijn de game mechanieken die het spel verzorgen. Zo houdt de game bijvoorbeeld de punten in de gaten. </w:t>
       </w:r>
     </w:p>
     <w:p>
@@ -78,15 +54,7 @@
         <w:t>m(</w:t>
       </w:r>
       <w:r>
-        <w:t xml:space="preserve">menu, game, scores, </w:t>
-      </w:r>
-      <w:proofErr w:type="spellStart"/>
-      <w:r>
-        <w:t>about</w:t>
-      </w:r>
-      <w:proofErr w:type="spellEnd"/>
-      <w:r>
-        <w:t xml:space="preserve">) </w:t>
+        <w:t xml:space="preserve">menu, game, scores, about) </w:t>
       </w:r>
       <w:r>
         <w:t>heeft</w:t>
@@ -110,18 +78,7 @@
           <w:b/>
         </w:rPr>
         <w:br/>
-      </w:r>
-      <w:r>
-        <w:rPr>
-          <w:b/>
-        </w:rPr>
-        <w:t xml:space="preserve">int </w:t>
-      </w:r>
-      <w:r>
-        <w:rPr>
-          <w:b/>
-        </w:rPr>
-        <w:t xml:space="preserve">SCREEN_GAME </w:t>
+        <w:t xml:space="preserve">int SCREEN_GAME </w:t>
       </w:r>
       <w:r>
         <w:t>= 1;</w:t>
@@ -131,18 +88,7 @@
           <w:b/>
         </w:rPr>
         <w:br/>
-      </w:r>
-      <w:r>
-        <w:rPr>
-          <w:b/>
-        </w:rPr>
-        <w:t xml:space="preserve">int </w:t>
-      </w:r>
-      <w:r>
-        <w:rPr>
-          <w:b/>
-        </w:rPr>
-        <w:t xml:space="preserve">SCREEN_SCORES </w:t>
+        <w:t xml:space="preserve">int SCREEN_SCORES </w:t>
       </w:r>
       <w:r>
         <w:t>= 2;</w:t>
@@ -152,18 +98,7 @@
           <w:b/>
         </w:rPr>
         <w:br/>
-      </w:r>
-      <w:r>
-        <w:rPr>
-          <w:b/>
-        </w:rPr>
-        <w:t xml:space="preserve">int </w:t>
-      </w:r>
-      <w:r>
-        <w:rPr>
-          <w:b/>
-        </w:rPr>
-        <w:t xml:space="preserve">SCREEN_ABOUT </w:t>
+        <w:t xml:space="preserve">int SCREEN_ABOUT </w:t>
       </w:r>
       <w:r>
         <w:t>= 3;</w:t>
@@ -183,16 +118,8 @@
         <w:rPr>
           <w:b/>
         </w:rPr>
-        <w:t xml:space="preserve">int </w:t>
-      </w:r>
-      <w:proofErr w:type="spellStart"/>
-      <w:r>
-        <w:rPr>
-          <w:b/>
-        </w:rPr>
-        <w:t>selectedScreen</w:t>
-      </w:r>
-      <w:proofErr w:type="spellEnd"/>
+        <w:t>int selectedScreen</w:t>
+      </w:r>
       <w:r>
         <w:t xml:space="preserve"> = </w:t>
       </w:r>
@@ -210,46 +137,16 @@
         </w:rPr>
       </w:pPr>
       <w:r>
-        <w:t>Als dan de het scherm getekend moet worden, wordt naar de ‘</w:t>
-      </w:r>
-      <w:proofErr w:type="spellStart"/>
-      <w:r>
-        <w:t>selectedScreen</w:t>
-      </w:r>
-      <w:proofErr w:type="spellEnd"/>
-      <w:r>
-        <w:t>’ variabele gekeken en wordt deze gebruikt om de juiste draw functie aan te roepen.</w:t>
-      </w:r>
-      <w:r>
-        <w:br/>
-      </w:r>
-      <w:proofErr w:type="spellStart"/>
-      <w:r>
-        <w:rPr>
-          <w:b/>
-        </w:rPr>
-        <w:t>swich</w:t>
-      </w:r>
-      <w:proofErr w:type="spellEnd"/>
-      <w:r>
-        <w:rPr>
-          <w:b/>
-        </w:rPr>
-        <w:t>(</w:t>
-      </w:r>
-      <w:proofErr w:type="spellStart"/>
-      <w:r>
-        <w:rPr>
-          <w:b/>
-        </w:rPr>
-        <w:t>selectedScreen</w:t>
-      </w:r>
-      <w:proofErr w:type="spellEnd"/>
-      <w:r>
-        <w:rPr>
-          <w:b/>
-        </w:rPr>
-        <w:t>){</w:t>
+        <w:t>Als dan de het scherm getekend moet worden, wordt naar de ‘selectedScreen’ variabele gekeken en wordt deze gebruikt om de juiste draw functie aan te roepen.</w:t>
+      </w:r>
+      <w:r>
+        <w:br/>
+      </w:r>
+      <w:r>
+        <w:rPr>
+          <w:b/>
+        </w:rPr>
+        <w:t>swich(selectedScreen){</w:t>
       </w:r>
       <w:r>
         <w:rPr>
@@ -268,15 +165,7 @@
         <w:t>SCREEN_MENU</w:t>
       </w:r>
       <w:r>
-        <w:t xml:space="preserve">: </w:t>
-      </w:r>
-      <w:proofErr w:type="spellStart"/>
-      <w:r>
-        <w:t>drawMenu</w:t>
-      </w:r>
-      <w:proofErr w:type="spellEnd"/>
-      <w:r>
-        <w:t xml:space="preserve">(); </w:t>
+        <w:t xml:space="preserve">: drawMenu(); </w:t>
       </w:r>
       <w:r>
         <w:rPr>
@@ -310,18 +199,7 @@
         <w:t>GAME</w:t>
       </w:r>
       <w:r>
-        <w:t xml:space="preserve">: </w:t>
-      </w:r>
-      <w:proofErr w:type="spellStart"/>
-      <w:r>
-        <w:t>draw</w:t>
-      </w:r>
-      <w:r>
-        <w:t>Game</w:t>
-      </w:r>
-      <w:proofErr w:type="spellEnd"/>
-      <w:r>
-        <w:t xml:space="preserve">(); </w:t>
+        <w:t xml:space="preserve">: drawGame(); </w:t>
       </w:r>
       <w:r>
         <w:rPr>
@@ -355,18 +233,7 @@
         <w:t>SCORES</w:t>
       </w:r>
       <w:r>
-        <w:t xml:space="preserve">: </w:t>
-      </w:r>
-      <w:proofErr w:type="spellStart"/>
-      <w:r>
-        <w:t>draw</w:t>
-      </w:r>
-      <w:r>
-        <w:t>Scores</w:t>
-      </w:r>
-      <w:proofErr w:type="spellEnd"/>
-      <w:r>
-        <w:t xml:space="preserve">(); </w:t>
+        <w:t xml:space="preserve">: drawScores(); </w:t>
       </w:r>
       <w:r>
         <w:rPr>
@@ -400,18 +267,7 @@
         <w:t>ABOUT</w:t>
       </w:r>
       <w:r>
-        <w:t xml:space="preserve">: </w:t>
-      </w:r>
-      <w:proofErr w:type="spellStart"/>
-      <w:r>
-        <w:t>draw</w:t>
-      </w:r>
-      <w:r>
-        <w:t>About</w:t>
-      </w:r>
-      <w:proofErr w:type="spellEnd"/>
-      <w:r>
-        <w:t xml:space="preserve">(); </w:t>
+        <w:t xml:space="preserve">: drawAbout(); </w:t>
       </w:r>
       <w:r>
         <w:rPr>
@@ -429,62 +285,25 @@
     </w:p>
     <w:p>
       <w:r>
-        <w:t>Naast schermen zijn er knoppen. Zoals te zien is in de ‘</w:t>
-      </w:r>
-      <w:proofErr w:type="spellStart"/>
-      <w:r>
-        <w:t>future</w:t>
-      </w:r>
-      <w:proofErr w:type="spellEnd"/>
-      <w:r>
-        <w:t xml:space="preserve"> screenshots’ zijn er erg veel verschillende knoppen(ongeveer 12). Het is onmogelijk om voor elk van deze knoppen een aparte x, y, breedte en hoogte bij te houden. Daarom gebruik ik en 2D array:</w:t>
+        <w:t>Naast schermen zijn er knoppen. Zoals te zien is in de ‘future screenshots’ zijn er erg veel verschillende knoppen(ongeveer 12). Het is onmogelijk om voor elk van deze knoppen een aparte x, y, breedte en hoogte bij te houden. Daarom gebruik ik en 2D array:</w:t>
       </w:r>
     </w:p>
     <w:p>
-      <w:pPr>
-        <w:rPr>
-          <w:b/>
-        </w:rPr>
-      </w:pPr>
-      <w:r>
-        <w:rPr>
-          <w:b/>
-        </w:rPr>
-        <w:t xml:space="preserve">String[][] </w:t>
-      </w:r>
-      <w:proofErr w:type="spellStart"/>
-      <w:r>
-        <w:rPr>
-          <w:b/>
-        </w:rPr>
-        <w:t>buttonData</w:t>
-      </w:r>
-      <w:proofErr w:type="spellEnd"/>
-      <w:r>
-        <w:rPr>
-          <w:b/>
-        </w:rPr>
-        <w:t xml:space="preserve"> = new </w:t>
-      </w:r>
-      <w:proofErr w:type="spellStart"/>
-      <w:r>
-        <w:rPr>
-          <w:b/>
-        </w:rPr>
-        <w:t>buttonData</w:t>
-      </w:r>
-      <w:proofErr w:type="spellEnd"/>
-      <w:r>
-        <w:rPr>
-          <w:b/>
-        </w:rPr>
-        <w:t>[</w:t>
-      </w:r>
-      <w:proofErr w:type="spellStart"/>
-      <w:r>
-        <w:t>aantalButtons</w:t>
-      </w:r>
-      <w:proofErr w:type="spellEnd"/>
+      <w:r>
+        <w:t>Int buttonAmount = 3;</w:t>
+      </w:r>
+      <w:r>
+        <w:br/>
+      </w:r>
+      <w:r>
+        <w:rPr>
+          <w:b/>
+        </w:rPr>
+        <w:t>String[][] buttonData = new buttonData[</w:t>
+      </w:r>
+      <w:r>
+        <w:t>buttonAmount</w:t>
+      </w:r>
       <w:r>
         <w:rPr>
           <w:b/>
@@ -579,11 +398,9 @@
             <w:pPr>
               <w:cnfStyle w:val="100000000000" w:firstRow="1" w:lastRow="0" w:firstColumn="0" w:lastColumn="0" w:oddVBand="0" w:evenVBand="0" w:oddHBand="0" w:evenHBand="0" w:firstRowFirstColumn="0" w:firstRowLastColumn="0" w:lastRowFirstColumn="0" w:lastRowLastColumn="0"/>
             </w:pPr>
-            <w:proofErr w:type="spellStart"/>
             <w:r>
               <w:t>Width</w:t>
             </w:r>
-            <w:proofErr w:type="spellEnd"/>
           </w:p>
         </w:tc>
         <w:tc>
@@ -594,11 +411,9 @@
             <w:pPr>
               <w:cnfStyle w:val="100000000000" w:firstRow="1" w:lastRow="0" w:firstColumn="0" w:lastColumn="0" w:oddVBand="0" w:evenVBand="0" w:oddHBand="0" w:evenHBand="0" w:firstRowFirstColumn="0" w:firstRowLastColumn="0" w:lastRowFirstColumn="0" w:lastRowLastColumn="0"/>
             </w:pPr>
-            <w:proofErr w:type="spellStart"/>
             <w:r>
               <w:t>Height</w:t>
             </w:r>
-            <w:proofErr w:type="spellEnd"/>
           </w:p>
         </w:tc>
         <w:tc>
@@ -610,13 +425,8 @@
               <w:cnfStyle w:val="100000000000" w:firstRow="1" w:lastRow="0" w:firstColumn="0" w:lastColumn="0" w:oddVBand="0" w:evenVBand="0" w:oddHBand="0" w:evenHBand="0" w:firstRowFirstColumn="0" w:firstRowLastColumn="0" w:lastRowFirstColumn="0" w:lastRowLastColumn="0"/>
             </w:pPr>
             <w:r>
-              <w:t xml:space="preserve">Background </w:t>
-            </w:r>
-            <w:proofErr w:type="spellStart"/>
-            <w:r>
-              <w:t>Color</w:t>
-            </w:r>
-            <w:proofErr w:type="spellEnd"/>
+              <w:t>Background Color</w:t>
+            </w:r>
           </w:p>
         </w:tc>
         <w:tc>
@@ -628,13 +438,8 @@
               <w:cnfStyle w:val="100000000000" w:firstRow="1" w:lastRow="0" w:firstColumn="0" w:lastColumn="0" w:oddVBand="0" w:evenVBand="0" w:oddHBand="0" w:evenHBand="0" w:firstRowFirstColumn="0" w:firstRowLastColumn="0" w:lastRowFirstColumn="0" w:lastRowLastColumn="0"/>
             </w:pPr>
             <w:r>
-              <w:t xml:space="preserve">Font </w:t>
-            </w:r>
-            <w:proofErr w:type="spellStart"/>
-            <w:r>
-              <w:t>Color</w:t>
-            </w:r>
-            <w:proofErr w:type="spellEnd"/>
+              <w:t>Font Color</w:t>
+            </w:r>
           </w:p>
         </w:tc>
       </w:tr>
@@ -856,10 +661,7 @@
               <w:cnfStyle w:val="000000000000" w:firstRow="0" w:lastRow="0" w:firstColumn="0" w:lastColumn="0" w:oddVBand="0" w:evenVBand="0" w:oddHBand="0" w:evenHBand="0" w:firstRowFirstColumn="0" w:firstRowLastColumn="0" w:lastRowFirstColumn="0" w:lastRowLastColumn="0"/>
             </w:pPr>
             <w:r>
-              <w:t xml:space="preserve"># </w:t>
-            </w:r>
-            <w:r>
-              <w:t>00</w:t>
+              <w:t># 00</w:t>
             </w:r>
           </w:p>
         </w:tc>
@@ -875,7 +677,7 @@
           </w:tcPr>
           <w:p>
             <w:r>
-              <w:t>3</w:t>
+              <w:t>101</w:t>
             </w:r>
           </w:p>
         </w:tc>
@@ -1058,10 +860,7 @@
         <w:t xml:space="preserve"> </w:t>
       </w:r>
       <w:r>
-        <w:t>=</w:t>
-      </w:r>
-      <w:r>
-        <w:t xml:space="preserve"> 2;</w:t>
+        <w:t>= 2;</w:t>
       </w:r>
       <w:r>
         <w:rPr>
@@ -1085,10 +884,7 @@
         <w:t xml:space="preserve"> </w:t>
       </w:r>
       <w:r>
-        <w:t>=</w:t>
-      </w:r>
-      <w:r>
-        <w:t xml:space="preserve"> 3;</w:t>
+        <w:t>= 3;</w:t>
       </w:r>
       <w:r>
         <w:rPr>
@@ -1112,10 +908,7 @@
         <w:t xml:space="preserve"> </w:t>
       </w:r>
       <w:r>
-        <w:t>=</w:t>
-      </w:r>
-      <w:r>
-        <w:t xml:space="preserve"> 4;</w:t>
+        <w:t>= 4;</w:t>
       </w:r>
       <w:r>
         <w:rPr>
@@ -1139,10 +932,7 @@
         <w:t xml:space="preserve"> </w:t>
       </w:r>
       <w:r>
-        <w:t>=</w:t>
-      </w:r>
-      <w:r>
-        <w:t xml:space="preserve"> 5;</w:t>
+        <w:t>= 5;</w:t>
       </w:r>
       <w:r>
         <w:rPr>
@@ -1166,10 +956,7 @@
         <w:t xml:space="preserve"> </w:t>
       </w:r>
       <w:r>
-        <w:t>=</w:t>
-      </w:r>
-      <w:r>
-        <w:t xml:space="preserve"> 6;</w:t>
+        <w:t>= 6;</w:t>
       </w:r>
       <w:r>
         <w:rPr>
@@ -1193,46 +980,81 @@
         <w:t xml:space="preserve"> </w:t>
       </w:r>
       <w:r>
-        <w:t>=</w:t>
-      </w:r>
-      <w:r>
-        <w:t xml:space="preserve"> 7;</w:t>
+        <w:t>= 7;</w:t>
       </w:r>
     </w:p>
     <w:p>
       <w:r>
-        <w:t>Om handig met dit array te kunnen werken is er een functie in het leven geroepen die een button return aan de hand van ID nummer:</w:t>
+        <w:t xml:space="preserve">Om handig met dit array te kunnen werken is er een functie in het leven geroepen die een button </w:t>
+      </w:r>
+      <w:r>
+        <w:t>locatie te vinden aan</w:t>
+      </w:r>
+      <w:r>
+        <w:t xml:space="preserve"> de hand van ID nummer:</w:t>
       </w:r>
     </w:p>
     <w:p>
-      <w:r>
-        <w:rPr>
-          <w:b/>
-        </w:rPr>
-        <w:t xml:space="preserve">Int[] </w:t>
-      </w:r>
-      <w:proofErr w:type="spellStart"/>
-      <w:r>
-        <w:rPr>
-          <w:b/>
-        </w:rPr>
-        <w:t>getButton</w:t>
-      </w:r>
-      <w:proofErr w:type="spellEnd"/>
-      <w:r>
-        <w:rPr>
-          <w:b/>
-        </w:rPr>
-        <w:t xml:space="preserve">(int </w:t>
-      </w:r>
-      <w:proofErr w:type="spellStart"/>
-      <w:r>
-        <w:rPr>
-          <w:b/>
-        </w:rPr>
-        <w:t>id</w:t>
-      </w:r>
-      <w:proofErr w:type="spellEnd"/>
+      <w:pPr>
+        <w:rPr>
+          <w:b/>
+        </w:rPr>
+      </w:pPr>
+      <w:r>
+        <w:rPr>
+          <w:b/>
+        </w:rPr>
+        <w:t>int</w:t>
+      </w:r>
+      <w:r>
+        <w:rPr>
+          <w:b/>
+        </w:rPr>
+        <w:t xml:space="preserve"> getButton</w:t>
+      </w:r>
+      <w:r>
+        <w:rPr>
+          <w:b/>
+        </w:rPr>
+        <w:t>Location</w:t>
+      </w:r>
+      <w:r>
+        <w:rPr>
+          <w:b/>
+        </w:rPr>
+        <w:t>(int id){</w:t>
+      </w:r>
+      <w:r>
+        <w:rPr>
+          <w:b/>
+        </w:rPr>
+        <w:br/>
+        <w:t xml:space="preserve"> </w:t>
+      </w:r>
+      <w:r>
+        <w:rPr>
+          <w:b/>
+        </w:rPr>
+        <w:tab/>
+        <w:t>int i = 0;</w:t>
+      </w:r>
+      <w:r>
+        <w:rPr>
+          <w:b/>
+        </w:rPr>
+        <w:br/>
+        <w:t xml:space="preserve"> </w:t>
+      </w:r>
+      <w:r>
+        <w:rPr>
+          <w:b/>
+        </w:rPr>
+        <w:tab/>
+        <w:t xml:space="preserve">for(int[] but : </w:t>
+      </w:r>
+      <w:r>
+        <w:t>buttonData</w:t>
+      </w:r>
       <w:r>
         <w:rPr>
           <w:b/>
@@ -1252,63 +1074,12 @@
         </w:rPr>
         <w:tab/>
       </w:r>
-      <w:proofErr w:type="spellStart"/>
-      <w:r>
-        <w:rPr>
-          <w:b/>
-        </w:rPr>
-        <w:t>for</w:t>
-      </w:r>
-      <w:proofErr w:type="spellEnd"/>
-      <w:r>
-        <w:rPr>
-          <w:b/>
-        </w:rPr>
-        <w:t xml:space="preserve">(int[] but : </w:t>
-      </w:r>
-      <w:proofErr w:type="spellStart"/>
-      <w:r>
-        <w:t>buttonData</w:t>
-      </w:r>
-      <w:proofErr w:type="spellEnd"/>
-      <w:r>
-        <w:rPr>
-          <w:b/>
-        </w:rPr>
-        <w:t>){</w:t>
-      </w:r>
-      <w:r>
-        <w:rPr>
-          <w:b/>
-        </w:rPr>
-        <w:br/>
-        <w:t xml:space="preserve"> </w:t>
-      </w:r>
       <w:r>
         <w:rPr>
           <w:b/>
         </w:rPr>
         <w:tab/>
-      </w:r>
-      <w:r>
-        <w:rPr>
-          <w:b/>
-        </w:rPr>
-        <w:tab/>
-      </w:r>
-      <w:proofErr w:type="spellStart"/>
-      <w:r>
-        <w:rPr>
-          <w:b/>
-        </w:rPr>
-        <w:t>if</w:t>
-      </w:r>
-      <w:proofErr w:type="spellEnd"/>
-      <w:r>
-        <w:rPr>
-          <w:b/>
-        </w:rPr>
-        <w:t>(but[</w:t>
+        <w:t>if(but[</w:t>
       </w:r>
       <w:r>
         <w:t>BUTTON_ID</w:t>
@@ -1317,21 +1088,7 @@
         <w:rPr>
           <w:b/>
         </w:rPr>
-        <w:t xml:space="preserve">] == </w:t>
-      </w:r>
-      <w:proofErr w:type="spellStart"/>
-      <w:r>
-        <w:rPr>
-          <w:b/>
-        </w:rPr>
-        <w:t>id</w:t>
-      </w:r>
-      <w:proofErr w:type="spellEnd"/>
-      <w:r>
-        <w:rPr>
-          <w:b/>
-        </w:rPr>
-        <w:t>)</w:t>
+        <w:t>] == id)</w:t>
       </w:r>
       <w:r>
         <w:rPr>
@@ -1371,6 +1128,26 @@
           <w:b/>
         </w:rPr>
         <w:tab/>
+      </w:r>
+      <w:r>
+        <w:rPr>
+          <w:b/>
+        </w:rPr>
+        <w:tab/>
+        <w:t>i++;</w:t>
+      </w:r>
+      <w:r>
+        <w:rPr>
+          <w:b/>
+        </w:rPr>
+        <w:br/>
+        <w:t xml:space="preserve"> </w:t>
+      </w:r>
+      <w:r>
+        <w:rPr>
+          <w:b/>
+        </w:rPr>
+        <w:tab/>
         <w:t>}</w:t>
       </w:r>
       <w:r>
@@ -1387,14 +1164,12 @@
         <w:tab/>
         <w:t xml:space="preserve">return </w:t>
       </w:r>
-      <w:proofErr w:type="spellStart"/>
-      <w:r>
-        <w:rPr>
-          <w:b/>
-        </w:rPr>
-        <w:t>null</w:t>
-      </w:r>
-      <w:proofErr w:type="spellEnd"/>
+      <w:r>
+        <w:rPr>
+          <w:b/>
+        </w:rPr>
+        <w:t>-1</w:t>
+      </w:r>
       <w:r>
         <w:rPr>
           <w:b/>
@@ -1415,24 +1190,1595 @@
         <w:br/>
       </w:r>
       <w:r>
-        <w:t xml:space="preserve">Zoals te zien is, wordt bij een invalide </w:t>
-      </w:r>
-      <w:proofErr w:type="spellStart"/>
-      <w:r>
-        <w:t>id</w:t>
-      </w:r>
-      <w:proofErr w:type="spellEnd"/>
-      <w:r>
-        <w:t xml:space="preserve"> NULL teruggegeven.</w:t>
+        <w:t xml:space="preserve">Zoals te zien is, wordt bij een invalide id </w:t>
+      </w:r>
+      <w:r>
+        <w:t>-1</w:t>
+      </w:r>
+      <w:r>
+        <w:t xml:space="preserve"> teruggegeven.</w:t>
       </w:r>
     </w:p>
     <w:p>
+      <w:r>
+        <w:t>Om te zorgen dat elke knop ook een tekst heeft</w:t>
+      </w:r>
+      <w:r>
+        <w:t>, moet er een String array komen:</w:t>
+      </w:r>
+    </w:p>
+    <w:p>
+      <w:pPr>
+        <w:rPr>
+          <w:b/>
+        </w:rPr>
+      </w:pPr>
+      <w:r>
+        <w:rPr>
+          <w:b/>
+        </w:rPr>
+        <w:t>String[] buttonText = new String[</w:t>
+      </w:r>
+      <w:r>
+        <w:t>buttonAmount</w:t>
+      </w:r>
+      <w:r>
+        <w:rPr>
+          <w:b/>
+        </w:rPr>
+        <w:t>];</w:t>
+      </w:r>
+    </w:p>
+    <w:p>
+      <w:r>
+        <w:t>In dit array is de locatie gelijk aan de locatie in het buttonData array. Dus als je de locatie van een button in dat array hebt, heb je ook de locatie van de tekst in dit array.</w:t>
+      </w:r>
+      <w:r>
+        <w:t xml:space="preserve"> Voorbeeldje: </w:t>
+      </w:r>
+    </w:p>
+    <w:p>
+      <w:pPr>
+        <w:rPr>
+          <w:i/>
+        </w:rPr>
+      </w:pPr>
+      <w:r>
+        <w:rPr>
+          <w:i/>
+        </w:rPr>
+        <w:t>b</w:t>
+      </w:r>
+      <w:r>
+        <w:rPr>
+          <w:i/>
+        </w:rPr>
+        <w:t>uttonText[getButtonLocation(</w:t>
+      </w:r>
+      <w:r>
+        <w:rPr>
+          <w:i/>
+        </w:rPr>
+        <w:t>2</w:t>
+      </w:r>
+      <w:r>
+        <w:rPr>
+          <w:i/>
+        </w:rPr>
+        <w:t>)];</w:t>
+      </w:r>
+    </w:p>
+    <w:p>
+      <w:r>
+        <w:t>D</w:t>
+      </w:r>
+      <w:r>
+        <w:t>it geeft de tekst op de knop met id nummer 2.</w:t>
+      </w:r>
+    </w:p>
+    <w:p>
+      <w:pPr>
+        <w:rPr>
+          <w:b/>
+        </w:rPr>
+      </w:pPr>
+      <w:r>
+        <w:t>Op het moment dat ergens in het scherm geklikt wordt, worden bij alle knoppen die in het huidige scherm aanwezig zijn gekeken of er op die knop gedrukt wordt. Als een knop ingedrukt wordt, wordt de juiste functie aangeroepen. D</w:t>
+      </w:r>
+      <w:r>
+        <w:t>it ziet er dan ongeveer zo uit:</w:t>
+      </w:r>
+      <w:r>
+        <w:rPr>
+          <w:b/>
+        </w:rPr>
+        <w:br/>
+        <w:t xml:space="preserve">for(int[] but : </w:t>
+      </w:r>
+      <w:r>
+        <w:t>buttonData</w:t>
+      </w:r>
+      <w:r>
+        <w:rPr>
+          <w:b/>
+        </w:rPr>
+        <w:t>){</w:t>
+      </w:r>
+      <w:r>
+        <w:rPr>
+          <w:b/>
+        </w:rPr>
+        <w:br/>
+      </w:r>
+      <w:r>
+        <w:rPr>
+          <w:b/>
+        </w:rPr>
+        <w:t xml:space="preserve">        </w:t>
+      </w:r>
+      <w:r>
+        <w:rPr>
+          <w:b/>
+        </w:rPr>
+        <w:t>if(but[</w:t>
+      </w:r>
+      <w:r>
+        <w:t>BUTTON_SCREEN</w:t>
+      </w:r>
+      <w:r>
+        <w:rPr>
+          <w:b/>
+        </w:rPr>
+        <w:t xml:space="preserve">] == </w:t>
+      </w:r>
+      <w:r>
+        <w:rPr>
+          <w:b/>
+        </w:rPr>
+        <w:t>selectedScreen</w:t>
+      </w:r>
+      <w:r>
+        <w:rPr>
+          <w:b/>
+        </w:rPr>
+        <w:t>)</w:t>
+      </w:r>
+      <w:r>
+        <w:rPr>
+          <w:b/>
+        </w:rPr>
+        <w:t>{</w:t>
+      </w:r>
+      <w:r>
+        <w:rPr>
+          <w:b/>
+        </w:rPr>
+        <w:br/>
+      </w:r>
+      <w:r>
+        <w:rPr>
+          <w:b/>
+        </w:rPr>
+        <w:t xml:space="preserve">       </w:t>
+      </w:r>
+      <w:r>
+        <w:rPr>
+          <w:b/>
+        </w:rPr>
+        <w:tab/>
+      </w:r>
+      <w:r>
+        <w:rPr>
+          <w:b/>
+        </w:rPr>
+        <w:t>if(mouseX &gt; but[</w:t>
+      </w:r>
+      <w:r>
+        <w:t>BUTTON_X</w:t>
+      </w:r>
+      <w:r>
+        <w:rPr>
+          <w:b/>
+        </w:rPr>
+        <w:t>] &amp;&amp; mouseX &lt; (but[</w:t>
+      </w:r>
+      <w:r>
+        <w:t>BUTTON_X</w:t>
+      </w:r>
+      <w:r>
+        <w:rPr>
+          <w:b/>
+        </w:rPr>
+        <w:t>]+but[</w:t>
+      </w:r>
+      <w:r>
+        <w:t>BUTTON_WIDTH</w:t>
+      </w:r>
+      <w:r>
+        <w:rPr>
+          <w:b/>
+        </w:rPr>
+        <w:t>])</w:t>
+      </w:r>
+      <w:r>
+        <w:rPr>
+          <w:b/>
+        </w:rPr>
+        <w:br/>
+      </w:r>
+      <w:r>
+        <w:rPr>
+          <w:b/>
+        </w:rPr>
+        <w:t xml:space="preserve">       </w:t>
+      </w:r>
+      <w:r>
+        <w:rPr>
+          <w:b/>
+        </w:rPr>
+        <w:t xml:space="preserve">           </w:t>
+      </w:r>
+      <w:r>
+        <w:rPr>
+          <w:b/>
+        </w:rPr>
+        <w:t xml:space="preserve">   </w:t>
+      </w:r>
+      <w:r>
+        <w:rPr>
+          <w:b/>
+        </w:rPr>
+        <w:t>&amp;&amp; mouseY &gt; but[</w:t>
+      </w:r>
+      <w:r>
+        <w:t>BUTTON_Y</w:t>
+      </w:r>
+      <w:r>
+        <w:rPr>
+          <w:b/>
+        </w:rPr>
+        <w:t>] &amp;&amp; mouseY &lt; (but[</w:t>
+      </w:r>
+      <w:r>
+        <w:t>BUTTON_Y</w:t>
+      </w:r>
+      <w:r>
+        <w:rPr>
+          <w:b/>
+        </w:rPr>
+        <w:t>] + but[</w:t>
+      </w:r>
+      <w:r>
+        <w:t>BUTOTN_HEIGHT</w:t>
+      </w:r>
+      <w:r>
+        <w:rPr>
+          <w:b/>
+        </w:rPr>
+        <w:t>])){</w:t>
+      </w:r>
+      <w:r>
+        <w:rPr>
+          <w:b/>
+        </w:rPr>
+        <w:br/>
+      </w:r>
+      <w:r>
+        <w:rPr>
+          <w:b/>
+        </w:rPr>
+        <w:t xml:space="preserve">       </w:t>
+      </w:r>
+      <w:r>
+        <w:rPr>
+          <w:b/>
+        </w:rPr>
+        <w:tab/>
+      </w:r>
+      <w:r>
+        <w:rPr>
+          <w:b/>
+        </w:rPr>
+        <w:tab/>
+        <w:t>doButtonAction(but[</w:t>
+      </w:r>
+      <w:r>
+        <w:rPr>
+          <w:b/>
+        </w:rPr>
+        <w:t>BUTTON_ID</w:t>
+      </w:r>
+      <w:r>
+        <w:rPr>
+          <w:b/>
+        </w:rPr>
+        <w:t>];</w:t>
+      </w:r>
+      <w:r>
+        <w:rPr>
+          <w:b/>
+        </w:rPr>
+        <w:br/>
+      </w:r>
+      <w:r>
+        <w:rPr>
+          <w:b/>
+        </w:rPr>
+        <w:t xml:space="preserve">       </w:t>
+      </w:r>
+      <w:r>
+        <w:rPr>
+          <w:b/>
+        </w:rPr>
+        <w:tab/>
+        <w:t>}</w:t>
+      </w:r>
+      <w:r>
+        <w:rPr>
+          <w:b/>
+        </w:rPr>
+        <w:br/>
+      </w:r>
+      <w:r>
+        <w:rPr>
+          <w:b/>
+        </w:rPr>
+        <w:t xml:space="preserve">        </w:t>
+      </w:r>
+      <w:r>
+        <w:rPr>
+          <w:b/>
+        </w:rPr>
+        <w:t>}</w:t>
+      </w:r>
+      <w:r>
+        <w:rPr>
+          <w:b/>
+        </w:rPr>
+        <w:br/>
+        <w:t>}</w:t>
+      </w:r>
+    </w:p>
+    <w:p>
+      <w:r>
+        <w:br w:type="page"/>
+      </w:r>
+    </w:p>
+    <w:p>
+      <w:pPr>
+        <w:rPr>
+          <w:b/>
+        </w:rPr>
+      </w:pPr>
+      <w:r>
+        <w:lastRenderedPageBreak/>
+        <w:t>En dan nu de functie doButtonAction met als argument één integer die het id nummer aangeeft:</w:t>
+      </w:r>
+      <w:r>
+        <w:br/>
+      </w:r>
+      <w:r>
+        <w:rPr>
+          <w:b/>
+        </w:rPr>
+        <w:t>swich(</w:t>
+      </w:r>
+      <w:r>
+        <w:rPr>
+          <w:b/>
+        </w:rPr>
+        <w:t>id</w:t>
+      </w:r>
+      <w:r>
+        <w:rPr>
+          <w:b/>
+        </w:rPr>
+        <w:t>){</w:t>
+      </w:r>
+      <w:r>
+        <w:rPr>
+          <w:b/>
+        </w:rPr>
+        <w:br/>
+      </w:r>
+      <w:r>
+        <w:rPr>
+          <w:b/>
+        </w:rPr>
+        <w:tab/>
+        <w:t xml:space="preserve">case: </w:t>
+      </w:r>
+      <w:r>
+        <w:t>0</w:t>
+      </w:r>
+      <w:r>
+        <w:t xml:space="preserve">: </w:t>
+      </w:r>
+      <w:r>
+        <w:t>goToMenu()</w:t>
+      </w:r>
+      <w:r>
+        <w:t xml:space="preserve">; </w:t>
+      </w:r>
+      <w:r>
+        <w:rPr>
+          <w:b/>
+        </w:rPr>
+        <w:t>break;</w:t>
+      </w:r>
+      <w:r>
+        <w:rPr>
+          <w:b/>
+        </w:rPr>
+        <w:br/>
+      </w:r>
+      <w:r>
+        <w:rPr>
+          <w:b/>
+        </w:rPr>
+        <w:tab/>
+        <w:t xml:space="preserve">case: </w:t>
+      </w:r>
+      <w:r>
+        <w:t>1</w:t>
+      </w:r>
+      <w:r>
+        <w:t xml:space="preserve">: </w:t>
+      </w:r>
+      <w:r>
+        <w:t>startGame</w:t>
+      </w:r>
+      <w:r>
+        <w:t>(</w:t>
+      </w:r>
+      <w:r>
+        <w:t>false</w:t>
+      </w:r>
+      <w:r>
+        <w:t xml:space="preserve">); </w:t>
+      </w:r>
+      <w:r>
+        <w:rPr>
+          <w:b/>
+        </w:rPr>
+        <w:t>break;</w:t>
+      </w:r>
+      <w:r>
+        <w:rPr>
+          <w:b/>
+        </w:rPr>
+        <w:br/>
+      </w:r>
+      <w:r>
+        <w:rPr>
+          <w:b/>
+        </w:rPr>
+        <w:tab/>
+        <w:t xml:space="preserve">case: </w:t>
+      </w:r>
+      <w:r>
+        <w:t>2</w:t>
+      </w:r>
+      <w:r>
+        <w:t xml:space="preserve">: </w:t>
+      </w:r>
+      <w:r>
+        <w:t>startGame</w:t>
+      </w:r>
+      <w:r>
+        <w:t>(</w:t>
+      </w:r>
+      <w:r>
+        <w:t>true</w:t>
+      </w:r>
+      <w:r>
+        <w:t xml:space="preserve">); </w:t>
+      </w:r>
+      <w:r>
+        <w:rPr>
+          <w:b/>
+        </w:rPr>
+        <w:t>break;</w:t>
+      </w:r>
+      <w:r>
+        <w:rPr>
+          <w:b/>
+        </w:rPr>
+        <w:br/>
+      </w:r>
+      <w:r>
+        <w:rPr>
+          <w:b/>
+        </w:rPr>
+        <w:tab/>
+        <w:t xml:space="preserve">case: </w:t>
+      </w:r>
+      <w:r>
+        <w:t>3</w:t>
+      </w:r>
+      <w:r>
+        <w:t xml:space="preserve">: </w:t>
+      </w:r>
+      <w:r>
+        <w:t>showScoreBoard</w:t>
+      </w:r>
+      <w:r>
+        <w:t xml:space="preserve">(); </w:t>
+      </w:r>
+      <w:r>
+        <w:rPr>
+          <w:b/>
+        </w:rPr>
+        <w:t>break;</w:t>
+      </w:r>
+      <w:r>
+        <w:rPr>
+          <w:b/>
+        </w:rPr>
+        <w:br/>
+        <w:t xml:space="preserve"> </w:t>
+      </w:r>
+      <w:r>
+        <w:rPr>
+          <w:b/>
+        </w:rPr>
+        <w:tab/>
+      </w:r>
+      <w:r>
+        <w:rPr>
+          <w:b/>
+        </w:rPr>
+        <w:t xml:space="preserve">case: </w:t>
+      </w:r>
+      <w:r>
+        <w:t>5</w:t>
+      </w:r>
+      <w:r>
+        <w:t>: show</w:t>
+      </w:r>
+      <w:r>
+        <w:t>About</w:t>
+      </w:r>
+      <w:r>
+        <w:t xml:space="preserve">(); </w:t>
+      </w:r>
+      <w:r>
+        <w:rPr>
+          <w:b/>
+        </w:rPr>
+        <w:t>break;</w:t>
+      </w:r>
+      <w:r>
+        <w:rPr>
+          <w:b/>
+        </w:rPr>
+        <w:br/>
+      </w:r>
+      <w:r>
+        <w:rPr>
+          <w:b/>
+        </w:rPr>
+        <w:tab/>
+        <w:t xml:space="preserve">case: </w:t>
+      </w:r>
+      <w:r>
+        <w:t>6</w:t>
+      </w:r>
+      <w:r>
+        <w:t xml:space="preserve">: </w:t>
+      </w:r>
+      <w:r>
+        <w:t>loadLastGame</w:t>
+      </w:r>
+      <w:r>
+        <w:t xml:space="preserve">(); </w:t>
+      </w:r>
+      <w:r>
+        <w:rPr>
+          <w:b/>
+        </w:rPr>
+        <w:t>break;</w:t>
+      </w:r>
+      <w:r>
+        <w:rPr>
+          <w:b/>
+        </w:rPr>
+        <w:br/>
+      </w:r>
+      <w:r>
+        <w:rPr>
+          <w:b/>
+        </w:rPr>
+        <w:tab/>
+        <w:t xml:space="preserve">case: </w:t>
+      </w:r>
+      <w:r>
+        <w:t>7</w:t>
+      </w:r>
+      <w:r>
+        <w:t xml:space="preserve">: </w:t>
+      </w:r>
+      <w:r>
+        <w:t>saveGame</w:t>
+      </w:r>
+      <w:r>
+        <w:t xml:space="preserve">(); </w:t>
+      </w:r>
+      <w:r>
+        <w:rPr>
+          <w:b/>
+        </w:rPr>
+        <w:t>break;</w:t>
+      </w:r>
+      <w:r>
+        <w:rPr>
+          <w:b/>
+        </w:rPr>
+        <w:br/>
+        <w:t>}</w:t>
+      </w:r>
+      <w:r>
+        <w:rPr>
+          <w:b/>
+        </w:rPr>
+        <w:br/>
+        <w:t>if(id &gt;= 100){</w:t>
+      </w:r>
+      <w:r>
+        <w:rPr>
+          <w:b/>
+        </w:rPr>
+        <w:br/>
+        <w:t xml:space="preserve"> </w:t>
+      </w:r>
+      <w:r>
+        <w:rPr>
+          <w:b/>
+        </w:rPr>
+        <w:tab/>
+      </w:r>
+      <w:r>
+        <w:t>onCardClicked</w:t>
+      </w:r>
+      <w:r>
+        <w:rPr>
+          <w:b/>
+        </w:rPr>
+        <w:t>(id-100);</w:t>
+      </w:r>
+      <w:r>
+        <w:rPr>
+          <w:b/>
+        </w:rPr>
+        <w:br/>
+        <w:t>}</w:t>
+      </w:r>
+    </w:p>
+    <w:p>
+      <w:pPr>
+        <w:pStyle w:val="Kop2"/>
+      </w:pPr>
+      <w:r>
+        <w:t>Game</w:t>
+      </w:r>
+    </w:p>
+    <w:p>
+      <w:r>
+        <w:t xml:space="preserve">Het game gedeelte bevat alle informatie over het spel. Tijdens dit hoofdstuk ga ik er vanuit dat duidelijk is hoe het spel werkt, en wat de verschillen zijn tussen simple en original versie. </w:t>
+      </w:r>
+    </w:p>
+    <w:tbl>
+      <w:tblPr>
+        <w:tblStyle w:val="Tabelraster"/>
+        <w:tblpPr w:leftFromText="141" w:rightFromText="141" w:vertAnchor="text" w:horzAnchor="page" w:tblpX="5358" w:tblpY="249"/>
+        <w:tblW w:w="0" w:type="auto"/>
+        <w:tblLook w:val="04A0" w:firstRow="1" w:lastRow="0" w:firstColumn="1" w:lastColumn="0" w:noHBand="0" w:noVBand="1"/>
+      </w:tblPr>
+      <w:tblGrid>
+        <w:gridCol w:w="817"/>
+        <w:gridCol w:w="1134"/>
+        <w:gridCol w:w="4253"/>
+      </w:tblGrid>
+      <w:tr>
+        <w:tc>
+          <w:tcPr>
+            <w:tcW w:w="817" w:type="dxa"/>
+            <w:tcBorders>
+              <w:bottom w:val="nil"/>
+            </w:tcBorders>
+          </w:tcPr>
+          <w:p>
+            <w:r>
+              <w:t>R</w:t>
+            </w:r>
+          </w:p>
+        </w:tc>
+        <w:tc>
+          <w:tcPr>
+            <w:tcW w:w="1134" w:type="dxa"/>
+            <w:tcBorders>
+              <w:bottom w:val="nil"/>
+            </w:tcBorders>
+          </w:tcPr>
+          <w:p>
+            <w:r>
+              <w:t>Red</w:t>
+            </w:r>
+          </w:p>
+        </w:tc>
+        <w:tc>
+          <w:tcPr>
+            <w:tcW w:w="4253" w:type="dxa"/>
+            <w:tcBorders>
+              <w:bottom w:val="nil"/>
+            </w:tcBorders>
+          </w:tcPr>
+          <w:p>
+            <w:r>
+              <w:t>De kleur van het figuur is rood.</w:t>
+            </w:r>
+          </w:p>
+        </w:tc>
+      </w:tr>
+      <w:tr>
+        <w:tc>
+          <w:tcPr>
+            <w:tcW w:w="817" w:type="dxa"/>
+            <w:tcBorders>
+              <w:top w:val="nil"/>
+              <w:bottom w:val="nil"/>
+            </w:tcBorders>
+          </w:tcPr>
+          <w:p>
+            <w:r>
+              <w:t>B</w:t>
+            </w:r>
+          </w:p>
+        </w:tc>
+        <w:tc>
+          <w:tcPr>
+            <w:tcW w:w="1134" w:type="dxa"/>
+            <w:tcBorders>
+              <w:top w:val="nil"/>
+              <w:bottom w:val="nil"/>
+            </w:tcBorders>
+          </w:tcPr>
+          <w:p>
+            <w:r>
+              <w:t>Blue</w:t>
+            </w:r>
+          </w:p>
+        </w:tc>
+        <w:tc>
+          <w:tcPr>
+            <w:tcW w:w="4253" w:type="dxa"/>
+            <w:tcBorders>
+              <w:top w:val="nil"/>
+              <w:bottom w:val="nil"/>
+            </w:tcBorders>
+          </w:tcPr>
+          <w:p>
+            <w:r>
+              <w:t>De kleur van het figuur is blauw.</w:t>
+            </w:r>
+          </w:p>
+        </w:tc>
+      </w:tr>
+      <w:tr>
+        <w:tc>
+          <w:tcPr>
+            <w:tcW w:w="817" w:type="dxa"/>
+            <w:tcBorders>
+              <w:top w:val="nil"/>
+              <w:bottom w:val="single" w:sz="4" w:space="0" w:color="auto"/>
+            </w:tcBorders>
+          </w:tcPr>
+          <w:p>
+            <w:r>
+              <w:t>Y</w:t>
+            </w:r>
+          </w:p>
+        </w:tc>
+        <w:tc>
+          <w:tcPr>
+            <w:tcW w:w="1134" w:type="dxa"/>
+            <w:tcBorders>
+              <w:top w:val="nil"/>
+              <w:bottom w:val="single" w:sz="4" w:space="0" w:color="auto"/>
+            </w:tcBorders>
+          </w:tcPr>
+          <w:p>
+            <w:r>
+              <w:t>Yellow</w:t>
+            </w:r>
+          </w:p>
+        </w:tc>
+        <w:tc>
+          <w:tcPr>
+            <w:tcW w:w="4253" w:type="dxa"/>
+            <w:tcBorders>
+              <w:top w:val="nil"/>
+              <w:bottom w:val="single" w:sz="4" w:space="0" w:color="auto"/>
+            </w:tcBorders>
+          </w:tcPr>
+          <w:p>
+            <w:r>
+              <w:t>De kleur van het figuur is geel.</w:t>
+            </w:r>
+          </w:p>
+        </w:tc>
+      </w:tr>
+      <w:tr>
+        <w:tc>
+          <w:tcPr>
+            <w:tcW w:w="817" w:type="dxa"/>
+            <w:tcBorders>
+              <w:bottom w:val="nil"/>
+            </w:tcBorders>
+          </w:tcPr>
+          <w:p>
+            <w:r>
+              <w:t>E</w:t>
+            </w:r>
+          </w:p>
+        </w:tc>
+        <w:tc>
+          <w:tcPr>
+            <w:tcW w:w="1134" w:type="dxa"/>
+            <w:tcBorders>
+              <w:bottom w:val="nil"/>
+            </w:tcBorders>
+          </w:tcPr>
+          <w:p>
+            <w:r>
+              <w:t>Ellipse</w:t>
+            </w:r>
+          </w:p>
+        </w:tc>
+        <w:tc>
+          <w:tcPr>
+            <w:tcW w:w="4253" w:type="dxa"/>
+            <w:tcBorders>
+              <w:bottom w:val="nil"/>
+            </w:tcBorders>
+          </w:tcPr>
+          <w:p>
+            <w:r>
+              <w:t>De vorm is een ovaal.</w:t>
+            </w:r>
+          </w:p>
+        </w:tc>
+      </w:tr>
+      <w:tr>
+        <w:tc>
+          <w:tcPr>
+            <w:tcW w:w="817" w:type="dxa"/>
+            <w:tcBorders>
+              <w:top w:val="nil"/>
+              <w:bottom w:val="nil"/>
+            </w:tcBorders>
+          </w:tcPr>
+          <w:p>
+            <w:r>
+              <w:t>Q</w:t>
+            </w:r>
+          </w:p>
+        </w:tc>
+        <w:tc>
+          <w:tcPr>
+            <w:tcW w:w="1134" w:type="dxa"/>
+            <w:tcBorders>
+              <w:top w:val="nil"/>
+              <w:bottom w:val="nil"/>
+            </w:tcBorders>
+          </w:tcPr>
+          <w:p>
+            <w:r>
+              <w:t>Quad</w:t>
+            </w:r>
+          </w:p>
+        </w:tc>
+        <w:tc>
+          <w:tcPr>
+            <w:tcW w:w="4253" w:type="dxa"/>
+            <w:tcBorders>
+              <w:top w:val="nil"/>
+              <w:bottom w:val="nil"/>
+            </w:tcBorders>
+          </w:tcPr>
+          <w:p>
+            <w:r>
+              <w:t>De vorm is een vierkant.</w:t>
+            </w:r>
+          </w:p>
+        </w:tc>
+      </w:tr>
+      <w:tr>
+        <w:tc>
+          <w:tcPr>
+            <w:tcW w:w="817" w:type="dxa"/>
+            <w:tcBorders>
+              <w:top w:val="nil"/>
+              <w:bottom w:val="single" w:sz="4" w:space="0" w:color="auto"/>
+            </w:tcBorders>
+          </w:tcPr>
+          <w:p>
+            <w:r>
+              <w:t>T</w:t>
+            </w:r>
+          </w:p>
+        </w:tc>
+        <w:tc>
+          <w:tcPr>
+            <w:tcW w:w="1134" w:type="dxa"/>
+            <w:tcBorders>
+              <w:top w:val="nil"/>
+              <w:bottom w:val="single" w:sz="4" w:space="0" w:color="auto"/>
+            </w:tcBorders>
+          </w:tcPr>
+          <w:p>
+            <w:r>
+              <w:t>Triangle</w:t>
+            </w:r>
+          </w:p>
+        </w:tc>
+        <w:tc>
+          <w:tcPr>
+            <w:tcW w:w="4253" w:type="dxa"/>
+            <w:tcBorders>
+              <w:top w:val="nil"/>
+              <w:bottom w:val="single" w:sz="4" w:space="0" w:color="auto"/>
+            </w:tcBorders>
+          </w:tcPr>
+          <w:p>
+            <w:r>
+              <w:t>De vorm is een driehoek.</w:t>
+            </w:r>
+          </w:p>
+        </w:tc>
+      </w:tr>
+      <w:tr>
+        <w:tc>
+          <w:tcPr>
+            <w:tcW w:w="817" w:type="dxa"/>
+            <w:tcBorders>
+              <w:bottom w:val="nil"/>
+            </w:tcBorders>
+          </w:tcPr>
+          <w:p>
+            <w:r>
+              <w:t>1</w:t>
+            </w:r>
+          </w:p>
+        </w:tc>
+        <w:tc>
+          <w:tcPr>
+            <w:tcW w:w="1134" w:type="dxa"/>
+            <w:tcBorders>
+              <w:bottom w:val="nil"/>
+            </w:tcBorders>
+          </w:tcPr>
+          <w:p>
+            <w:r>
+              <w:t>One</w:t>
+            </w:r>
+          </w:p>
+        </w:tc>
+        <w:tc>
+          <w:tcPr>
+            <w:tcW w:w="4253" w:type="dxa"/>
+            <w:tcBorders>
+              <w:bottom w:val="nil"/>
+            </w:tcBorders>
+          </w:tcPr>
+          <w:p>
+            <w:r>
+              <w:t>Er staat één vorm op het kaartje.</w:t>
+            </w:r>
+          </w:p>
+        </w:tc>
+      </w:tr>
+      <w:tr>
+        <w:tc>
+          <w:tcPr>
+            <w:tcW w:w="817" w:type="dxa"/>
+            <w:tcBorders>
+              <w:top w:val="nil"/>
+              <w:bottom w:val="nil"/>
+            </w:tcBorders>
+          </w:tcPr>
+          <w:p>
+            <w:r>
+              <w:t>2</w:t>
+            </w:r>
+          </w:p>
+        </w:tc>
+        <w:tc>
+          <w:tcPr>
+            <w:tcW w:w="1134" w:type="dxa"/>
+            <w:tcBorders>
+              <w:top w:val="nil"/>
+              <w:bottom w:val="nil"/>
+            </w:tcBorders>
+          </w:tcPr>
+          <w:p>
+            <w:r>
+              <w:t>Two</w:t>
+            </w:r>
+          </w:p>
+        </w:tc>
+        <w:tc>
+          <w:tcPr>
+            <w:tcW w:w="4253" w:type="dxa"/>
+            <w:tcBorders>
+              <w:top w:val="nil"/>
+              <w:bottom w:val="nil"/>
+            </w:tcBorders>
+          </w:tcPr>
+          <w:p>
+            <w:r>
+              <w:t>Er staan twee vormen op het kaartje.</w:t>
+            </w:r>
+          </w:p>
+        </w:tc>
+      </w:tr>
+      <w:tr>
+        <w:tc>
+          <w:tcPr>
+            <w:tcW w:w="817" w:type="dxa"/>
+            <w:tcBorders>
+              <w:top w:val="nil"/>
+              <w:bottom w:val="single" w:sz="4" w:space="0" w:color="auto"/>
+            </w:tcBorders>
+          </w:tcPr>
+          <w:p>
+            <w:r>
+              <w:t>3</w:t>
+            </w:r>
+          </w:p>
+        </w:tc>
+        <w:tc>
+          <w:tcPr>
+            <w:tcW w:w="1134" w:type="dxa"/>
+            <w:tcBorders>
+              <w:top w:val="nil"/>
+              <w:bottom w:val="single" w:sz="4" w:space="0" w:color="auto"/>
+            </w:tcBorders>
+          </w:tcPr>
+          <w:p>
+            <w:r>
+              <w:t>Three</w:t>
+            </w:r>
+          </w:p>
+        </w:tc>
+        <w:tc>
+          <w:tcPr>
+            <w:tcW w:w="4253" w:type="dxa"/>
+            <w:tcBorders>
+              <w:top w:val="nil"/>
+              <w:bottom w:val="single" w:sz="4" w:space="0" w:color="auto"/>
+            </w:tcBorders>
+          </w:tcPr>
+          <w:p>
+            <w:r>
+              <w:t>Er staan drie vormen op het kaartje.</w:t>
+            </w:r>
+          </w:p>
+        </w:tc>
+      </w:tr>
+      <w:tr>
+        <w:tc>
+          <w:tcPr>
+            <w:tcW w:w="817" w:type="dxa"/>
+            <w:tcBorders>
+              <w:top w:val="single" w:sz="4" w:space="0" w:color="auto"/>
+              <w:bottom w:val="nil"/>
+            </w:tcBorders>
+          </w:tcPr>
+          <w:p>
+            <w:r>
+              <w:t>O</w:t>
+            </w:r>
+          </w:p>
+        </w:tc>
+        <w:tc>
+          <w:tcPr>
+            <w:tcW w:w="1134" w:type="dxa"/>
+            <w:tcBorders>
+              <w:top w:val="single" w:sz="4" w:space="0" w:color="auto"/>
+              <w:bottom w:val="nil"/>
+            </w:tcBorders>
+          </w:tcPr>
+          <w:p>
+            <w:r>
+              <w:t>Orange</w:t>
+            </w:r>
+          </w:p>
+        </w:tc>
+        <w:tc>
+          <w:tcPr>
+            <w:tcW w:w="4253" w:type="dxa"/>
+            <w:tcBorders>
+              <w:top w:val="single" w:sz="4" w:space="0" w:color="auto"/>
+              <w:bottom w:val="nil"/>
+            </w:tcBorders>
+          </w:tcPr>
+          <w:p>
+            <w:r>
+              <w:t>De kleur van de achtergrond is oranje.</w:t>
+            </w:r>
+          </w:p>
+        </w:tc>
+      </w:tr>
+      <w:tr>
+        <w:tc>
+          <w:tcPr>
+            <w:tcW w:w="817" w:type="dxa"/>
+            <w:tcBorders>
+              <w:top w:val="nil"/>
+              <w:bottom w:val="nil"/>
+            </w:tcBorders>
+          </w:tcPr>
+          <w:p>
+            <w:r>
+              <w:t>G</w:t>
+            </w:r>
+          </w:p>
+        </w:tc>
+        <w:tc>
+          <w:tcPr>
+            <w:tcW w:w="1134" w:type="dxa"/>
+            <w:tcBorders>
+              <w:top w:val="nil"/>
+              <w:bottom w:val="nil"/>
+            </w:tcBorders>
+          </w:tcPr>
+          <w:p>
+            <w:r>
+              <w:t>Green</w:t>
+            </w:r>
+          </w:p>
+        </w:tc>
+        <w:tc>
+          <w:tcPr>
+            <w:tcW w:w="4253" w:type="dxa"/>
+            <w:tcBorders>
+              <w:top w:val="nil"/>
+              <w:bottom w:val="nil"/>
+            </w:tcBorders>
+          </w:tcPr>
+          <w:p>
+            <w:r>
+              <w:t>De kleur van de achtergrond is groen.</w:t>
+            </w:r>
+          </w:p>
+        </w:tc>
+      </w:tr>
+      <w:tr>
+        <w:tc>
+          <w:tcPr>
+            <w:tcW w:w="817" w:type="dxa"/>
+            <w:tcBorders>
+              <w:top w:val="nil"/>
+              <w:bottom w:val="nil"/>
+            </w:tcBorders>
+          </w:tcPr>
+          <w:p>
+            <w:r>
+              <w:t>P</w:t>
+            </w:r>
+          </w:p>
+        </w:tc>
+        <w:tc>
+          <w:tcPr>
+            <w:tcW w:w="1134" w:type="dxa"/>
+            <w:tcBorders>
+              <w:top w:val="nil"/>
+              <w:bottom w:val="nil"/>
+            </w:tcBorders>
+          </w:tcPr>
+          <w:p>
+            <w:r>
+              <w:t>Purple</w:t>
+            </w:r>
+          </w:p>
+        </w:tc>
+        <w:tc>
+          <w:tcPr>
+            <w:tcW w:w="4253" w:type="dxa"/>
+            <w:tcBorders>
+              <w:top w:val="nil"/>
+              <w:bottom w:val="nil"/>
+            </w:tcBorders>
+          </w:tcPr>
+          <w:p>
+            <w:r>
+              <w:t>De kleur van de achtergrond is paars.</w:t>
+            </w:r>
+          </w:p>
+        </w:tc>
+      </w:tr>
+      <w:tr>
+        <w:tc>
+          <w:tcPr>
+            <w:tcW w:w="817" w:type="dxa"/>
+            <w:tcBorders>
+              <w:top w:val="nil"/>
+            </w:tcBorders>
+          </w:tcPr>
+          <w:p>
+            <w:r>
+              <w:t>N</w:t>
+            </w:r>
+          </w:p>
+        </w:tc>
+        <w:tc>
+          <w:tcPr>
+            <w:tcW w:w="1134" w:type="dxa"/>
+            <w:tcBorders>
+              <w:top w:val="nil"/>
+            </w:tcBorders>
+          </w:tcPr>
+          <w:p>
+            <w:r>
+              <w:t>None</w:t>
+            </w:r>
+          </w:p>
+        </w:tc>
+        <w:tc>
+          <w:tcPr>
+            <w:tcW w:w="4253" w:type="dxa"/>
+            <w:tcBorders>
+              <w:top w:val="nil"/>
+            </w:tcBorders>
+          </w:tcPr>
+          <w:p>
+            <w:r>
+              <w:t>Er is geen achtergrondkleur.</w:t>
+            </w:r>
+            <w:r>
+              <w:t xml:space="preserve"> (simple version)</w:t>
+            </w:r>
+          </w:p>
+        </w:tc>
+      </w:tr>
+    </w:tbl>
+    <w:p>
+      <w:r>
+        <w:t xml:space="preserve">Ten eerste zijn er kaarten. Om een kaart met zijn eigenschappen weer te geven wordt een String gebruikt. </w:t>
+      </w:r>
+      <w:r>
+        <w:t>In deze analyse wordt een string die een kaart voorstelt een Kaart genoemd.</w:t>
+      </w:r>
+      <w:r>
+        <w:t xml:space="preserve"> </w:t>
+      </w:r>
+      <w:r>
+        <w:t xml:space="preserve">Een Kaart </w:t>
+      </w:r>
+      <w:r>
+        <w:t>bevat ten alle tijden 4 karakters.</w:t>
+      </w:r>
+      <w:r>
+        <w:t xml:space="preserve"> Elk karakter geeft een eigenschap aan. Hiernaast is in een tabel weergegeven wat de karakters betekenen. Een Kaart bevat dus één karakter uit het bovenste vak, een uit het tweede vak enzovoort. Een voorbeeld van een Kaart zou kunnen zijn “ROQ1” of “BPQ3”. </w:t>
+      </w:r>
+    </w:p>
+    <w:p>
+      <w:r>
+        <w:t>Om een stapel kaarten weer te geven wordt een String array gebruikt. Hier is een schets van een functie die een array maakt met alle mogelijk kaarten:</w:t>
+      </w:r>
+    </w:p>
+    <w:p>
+      <w:pPr>
+        <w:rPr>
+          <w:b/>
+        </w:rPr>
+      </w:pPr>
+      <w:r>
+        <w:rPr>
+          <w:b/>
+        </w:rPr>
+        <w:t xml:space="preserve">String[] </w:t>
+      </w:r>
+      <w:r>
+        <w:t>getCardSet</w:t>
+      </w:r>
+      <w:r>
+        <w:rPr>
+          <w:b/>
+        </w:rPr>
+        <w:t>(</w:t>
+      </w:r>
+      <w:r>
+        <w:rPr>
+          <w:b/>
+        </w:rPr>
+        <w:t>boolean</w:t>
+      </w:r>
+      <w:r>
+        <w:rPr>
+          <w:b/>
+        </w:rPr>
+        <w:t xml:space="preserve"> </w:t>
+      </w:r>
+      <w:r>
+        <w:t>simple</w:t>
+      </w:r>
+      <w:r>
+        <w:rPr>
+          <w:b/>
+        </w:rPr>
+        <w:t>){</w:t>
+      </w:r>
+      <w:r>
+        <w:rPr>
+          <w:b/>
+        </w:rPr>
+        <w:br/>
+        <w:t>String[] out = new String[simple ? 27 : 81];</w:t>
+      </w:r>
+      <w:r>
+        <w:rPr>
+          <w:b/>
+        </w:rPr>
+        <w:br/>
+        <w:t xml:space="preserve">  int counter  = 0;</w:t>
+      </w:r>
+      <w:r>
+        <w:rPr>
+          <w:b/>
+        </w:rPr>
+        <w:br/>
+      </w:r>
+      <w:r>
+        <w:rPr>
+          <w:b/>
+        </w:rPr>
+        <w:t xml:space="preserve">  for (int i = 1; i &lt;=3; i++) {</w:t>
+      </w:r>
+      <w:r>
+        <w:rPr>
+          <w:b/>
+        </w:rPr>
+        <w:br/>
+      </w:r>
+      <w:r>
+        <w:rPr>
+          <w:b/>
+        </w:rPr>
+        <w:t xml:space="preserve">  </w:t>
+      </w:r>
+      <w:r>
+        <w:rPr>
+          <w:b/>
+        </w:rPr>
+        <w:t xml:space="preserve">    for (int j = 1; j &lt;=3; j++) {</w:t>
+      </w:r>
+      <w:r>
+        <w:rPr>
+          <w:b/>
+        </w:rPr>
+        <w:br/>
+      </w:r>
+      <w:r>
+        <w:rPr>
+          <w:b/>
+        </w:rPr>
+        <w:t xml:space="preserve">    </w:t>
+      </w:r>
+      <w:r>
+        <w:rPr>
+          <w:b/>
+        </w:rPr>
+        <w:t xml:space="preserve">      for (int k = 1; k &lt;=3; k++) {</w:t>
+      </w:r>
+      <w:r>
+        <w:rPr>
+          <w:b/>
+        </w:rPr>
+        <w:br/>
+        <w:t xml:space="preserve"> </w:t>
+      </w:r>
+      <w:r>
+        <w:rPr>
+          <w:b/>
+        </w:rPr>
+        <w:tab/>
+        <w:t>if(simple){</w:t>
+      </w:r>
+      <w:r>
+        <w:rPr>
+          <w:b/>
+        </w:rPr>
+        <w:br/>
+        <w:t xml:space="preserve"> </w:t>
+      </w:r>
+      <w:r>
+        <w:rPr>
+          <w:b/>
+        </w:rPr>
+        <w:tab/>
+        <w:t xml:space="preserve">    out[counter] = makeCardString(i, j, k, 4);</w:t>
+      </w:r>
+      <w:r>
+        <w:rPr>
+          <w:b/>
+        </w:rPr>
+        <w:br/>
+        <w:t xml:space="preserve"> </w:t>
+      </w:r>
+      <w:r>
+        <w:rPr>
+          <w:b/>
+        </w:rPr>
+        <w:tab/>
+        <w:t xml:space="preserve">    counter++;</w:t>
+      </w:r>
+      <w:r>
+        <w:rPr>
+          <w:b/>
+        </w:rPr>
+        <w:br/>
+        <w:t xml:space="preserve"> </w:t>
+      </w:r>
+      <w:r>
+        <w:rPr>
+          <w:b/>
+        </w:rPr>
+        <w:tab/>
+        <w:t>}else{</w:t>
+      </w:r>
+      <w:r>
+        <w:rPr>
+          <w:b/>
+        </w:rPr>
+        <w:br/>
+        <w:t xml:space="preserve"> </w:t>
+      </w:r>
+      <w:r>
+        <w:rPr>
+          <w:b/>
+        </w:rPr>
+        <w:tab/>
+        <w:t xml:space="preserve">    </w:t>
+      </w:r>
+      <w:r>
+        <w:rPr>
+          <w:b/>
+        </w:rPr>
+        <w:t>for(int l = 1; l &lt;=3; l++){</w:t>
+      </w:r>
+      <w:r>
+        <w:rPr>
+          <w:b/>
+        </w:rPr>
+        <w:br/>
+        <w:t xml:space="preserve"> </w:t>
+      </w:r>
+      <w:r>
+        <w:rPr>
+          <w:b/>
+        </w:rPr>
+        <w:tab/>
+        <w:t xml:space="preserve">    </w:t>
+      </w:r>
+      <w:r>
+        <w:rPr>
+          <w:b/>
+        </w:rPr>
+        <w:t xml:space="preserve">    out[counter] = makeCardString(i, j, k, l);</w:t>
+      </w:r>
+      <w:r>
+        <w:rPr>
+          <w:b/>
+        </w:rPr>
+        <w:br/>
+        <w:t xml:space="preserve"> </w:t>
+      </w:r>
+      <w:r>
+        <w:rPr>
+          <w:b/>
+        </w:rPr>
+        <w:tab/>
+        <w:t xml:space="preserve">        counter++;</w:t>
+      </w:r>
+      <w:r>
+        <w:rPr>
+          <w:b/>
+        </w:rPr>
+        <w:br/>
+        <w:t xml:space="preserve">              </w:t>
+      </w:r>
+      <w:r>
+        <w:rPr>
+          <w:b/>
+        </w:rPr>
+        <w:t xml:space="preserve">    </w:t>
+      </w:r>
+      <w:r>
+        <w:rPr>
+          <w:b/>
+        </w:rPr>
+        <w:t>}</w:t>
+      </w:r>
+      <w:r>
+        <w:rPr>
+          <w:b/>
+        </w:rPr>
+        <w:br/>
+        <w:t xml:space="preserve"> </w:t>
+      </w:r>
+      <w:r>
+        <w:rPr>
+          <w:b/>
+        </w:rPr>
+        <w:tab/>
+        <w:t>}</w:t>
+      </w:r>
+      <w:r>
+        <w:rPr>
+          <w:b/>
+        </w:rPr>
+        <w:br/>
+      </w:r>
+      <w:r>
+        <w:rPr>
+          <w:b/>
+        </w:rPr>
+        <w:lastRenderedPageBreak/>
+        <w:t xml:space="preserve">    </w:t>
+      </w:r>
+      <w:r>
+        <w:rPr>
+          <w:b/>
+        </w:rPr>
+        <w:t xml:space="preserve">      }</w:t>
+      </w:r>
+      <w:r>
+        <w:rPr>
+          <w:b/>
+        </w:rPr>
+        <w:br/>
+        <w:t xml:space="preserve">      }</w:t>
+      </w:r>
+      <w:r>
+        <w:rPr>
+          <w:b/>
+        </w:rPr>
+        <w:br/>
+        <w:t xml:space="preserve">  }</w:t>
+      </w:r>
+      <w:r>
+        <w:rPr>
+          <w:b/>
+        </w:rPr>
+        <w:br/>
+        <w:t>return out;</w:t>
+      </w:r>
+      <w:r>
+        <w:rPr>
+          <w:b/>
+        </w:rPr>
+        <w:br/>
+        <w:t>}</w:t>
+      </w:r>
+    </w:p>
+    <w:p>
+      <w:r>
+        <w:t>Zoals hierboven te zien is bestaat er een functie makeCardString(int i, int j, int k, int l). Het enigge wat deze functie doet is door middel van die vier nummers een string maken met de bijpassende karakters. Dus i=2 refereert naar B, i = 3 naar Yellow, j=3 T. Dit is gewoon een aantal swich statments die de getallen omzetten naar karakters.</w:t>
+      </w:r>
+    </w:p>
+    <w:p>
+      <w:r>
+        <w:t xml:space="preserve">Om te zorgen dat de speler niet alle kaarten op volgorde voorgeschoteld krijgt, moet de stapel geschud worden. Dit gebeurt door de functie shuffleArray. Deze neemt als argument een String array, en geeft een geschud array terug. </w:t>
+      </w:r>
       <w:bookmarkStart w:id="0" w:name="_GoBack"/>
       <w:bookmarkEnd w:id="0"/>
     </w:p>
     <w:sectPr>
+      <w:footerReference w:type="default" r:id="rId8"/>
       <w:pgSz w:w="11906" w:h="16838"/>
-      <w:pgMar w:top="1417" w:right="1417" w:bottom="1417" w:left="1417" w:header="708" w:footer="708" w:gutter="0"/>
+      <w:pgMar w:top="1417" w:right="1133" w:bottom="1417" w:left="1417" w:header="708" w:footer="708" w:gutter="0"/>
       <w:cols w:space="708"/>
       <w:docGrid w:linePitch="360"/>
     </w:sectPr>
@@ -1440,8 +2786,103 @@
 </w:document>
 </file>
 
+<file path=word/endnotes.xml><?xml version="1.0" encoding="utf-8"?>
+<w:endnotes xmlns:wpc="http://schemas.microsoft.com/office/word/2010/wordprocessingCanvas" xmlns:mc="http://schemas.openxmlformats.org/markup-compatibility/2006" xmlns:o="urn:schemas-microsoft-com:office:office" xmlns:r="http://schemas.openxmlformats.org/officeDocument/2006/relationships" xmlns:m="http://schemas.openxmlformats.org/officeDocument/2006/math" xmlns:v="urn:schemas-microsoft-com:vml" xmlns:wp14="http://schemas.microsoft.com/office/word/2010/wordprocessingDrawing" xmlns:wp="http://schemas.openxmlformats.org/drawingml/2006/wordprocessingDrawing" xmlns:w10="urn:schemas-microsoft-com:office:word" xmlns:w="http://schemas.openxmlformats.org/wordprocessingml/2006/main" xmlns:w14="http://schemas.microsoft.com/office/word/2010/wordml" xmlns:w15="http://schemas.microsoft.com/office/word/2012/wordml" xmlns:wpg="http://schemas.microsoft.com/office/word/2010/wordprocessingGroup" xmlns:wpi="http://schemas.microsoft.com/office/word/2010/wordprocessingInk" xmlns:wne="http://schemas.microsoft.com/office/word/2006/wordml" xmlns:wps="http://schemas.microsoft.com/office/word/2010/wordprocessingShape" mc:Ignorable="w14 w15 wp14">
+  <w:endnote w:type="separator" w:id="-1">
+    <w:p>
+      <w:pPr>
+        <w:spacing w:after="0" w:line="240" w:lineRule="auto"/>
+      </w:pPr>
+      <w:r>
+        <w:separator/>
+      </w:r>
+    </w:p>
+  </w:endnote>
+  <w:endnote w:type="continuationSeparator" w:id="0">
+    <w:p>
+      <w:pPr>
+        <w:spacing w:after="0" w:line="240" w:lineRule="auto"/>
+      </w:pPr>
+      <w:r>
+        <w:continuationSeparator/>
+      </w:r>
+    </w:p>
+  </w:endnote>
+</w:endnotes>
+</file>
+
+<file path=word/footer1.xml><?xml version="1.0" encoding="utf-8"?>
+<w:ftr xmlns:wpc="http://schemas.microsoft.com/office/word/2010/wordprocessingCanvas" xmlns:mc="http://schemas.openxmlformats.org/markup-compatibility/2006" xmlns:o="urn:schemas-microsoft-com:office:office" xmlns:r="http://schemas.openxmlformats.org/officeDocument/2006/relationships" xmlns:m="http://schemas.openxmlformats.org/officeDocument/2006/math" xmlns:v="urn:schemas-microsoft-com:vml" xmlns:wp14="http://schemas.microsoft.com/office/word/2010/wordprocessingDrawing" xmlns:wp="http://schemas.openxmlformats.org/drawingml/2006/wordprocessingDrawing" xmlns:w10="urn:schemas-microsoft-com:office:word" xmlns:w="http://schemas.openxmlformats.org/wordprocessingml/2006/main" xmlns:w14="http://schemas.microsoft.com/office/word/2010/wordml" xmlns:w15="http://schemas.microsoft.com/office/word/2012/wordml" xmlns:wpg="http://schemas.microsoft.com/office/word/2010/wordprocessingGroup" xmlns:wpi="http://schemas.microsoft.com/office/word/2010/wordprocessingInk" xmlns:wne="http://schemas.microsoft.com/office/word/2006/wordml" xmlns:wps="http://schemas.microsoft.com/office/word/2010/wordprocessingShape" mc:Ignorable="w14 w15 wp14">
+  <w:sdt>
+    <w:sdtPr>
+      <w:id w:val="-186143771"/>
+      <w:docPartObj>
+        <w:docPartGallery w:val="Page Numbers (Bottom of Page)"/>
+        <w:docPartUnique/>
+      </w:docPartObj>
+    </w:sdtPr>
+    <w:sdtContent>
+      <w:p>
+        <w:pPr>
+          <w:pStyle w:val="Voettekst"/>
+          <w:jc w:val="right"/>
+        </w:pPr>
+        <w:r>
+          <w:fldChar w:fldCharType="begin"/>
+        </w:r>
+        <w:r>
+          <w:instrText>PAGE   \* MERGEFORMAT</w:instrText>
+        </w:r>
+        <w:r>
+          <w:fldChar w:fldCharType="separate"/>
+        </w:r>
+        <w:r>
+          <w:rPr>
+            <w:noProof/>
+          </w:rPr>
+          <w:t>4</w:t>
+        </w:r>
+        <w:r>
+          <w:fldChar w:fldCharType="end"/>
+        </w:r>
+      </w:p>
+    </w:sdtContent>
+  </w:sdt>
+  <w:p>
+    <w:pPr>
+      <w:pStyle w:val="Voettekst"/>
+    </w:pPr>
+  </w:p>
+</w:ftr>
+</file>
+
+<file path=word/footnotes.xml><?xml version="1.0" encoding="utf-8"?>
+<w:footnotes xmlns:wpc="http://schemas.microsoft.com/office/word/2010/wordprocessingCanvas" xmlns:mc="http://schemas.openxmlformats.org/markup-compatibility/2006" xmlns:o="urn:schemas-microsoft-com:office:office" xmlns:r="http://schemas.openxmlformats.org/officeDocument/2006/relationships" xmlns:m="http://schemas.openxmlformats.org/officeDocument/2006/math" xmlns:v="urn:schemas-microsoft-com:vml" xmlns:wp14="http://schemas.microsoft.com/office/word/2010/wordprocessingDrawing" xmlns:wp="http://schemas.openxmlformats.org/drawingml/2006/wordprocessingDrawing" xmlns:w10="urn:schemas-microsoft-com:office:word" xmlns:w="http://schemas.openxmlformats.org/wordprocessingml/2006/main" xmlns:w14="http://schemas.microsoft.com/office/word/2010/wordml" xmlns:w15="http://schemas.microsoft.com/office/word/2012/wordml" xmlns:wpg="http://schemas.microsoft.com/office/word/2010/wordprocessingGroup" xmlns:wpi="http://schemas.microsoft.com/office/word/2010/wordprocessingInk" xmlns:wne="http://schemas.microsoft.com/office/word/2006/wordml" xmlns:wps="http://schemas.microsoft.com/office/word/2010/wordprocessingShape" mc:Ignorable="w14 w15 wp14">
+  <w:footnote w:type="separator" w:id="-1">
+    <w:p>
+      <w:pPr>
+        <w:spacing w:after="0" w:line="240" w:lineRule="auto"/>
+      </w:pPr>
+      <w:r>
+        <w:separator/>
+      </w:r>
+    </w:p>
+  </w:footnote>
+  <w:footnote w:type="continuationSeparator" w:id="0">
+    <w:p>
+      <w:pPr>
+        <w:spacing w:after="0" w:line="240" w:lineRule="auto"/>
+      </w:pPr>
+      <w:r>
+        <w:continuationSeparator/>
+      </w:r>
+    </w:p>
+  </w:footnote>
+</w:footnotes>
+</file>
+
 <file path=word/numbering.xml><?xml version="1.0" encoding="utf-8"?>
-<w:numbering xmlns:wpc="http://schemas.microsoft.com/office/word/2010/wordprocessingCanvas" xmlns:mc="http://schemas.openxmlformats.org/markup-compatibility/2006" xmlns:o="urn:schemas-microsoft-com:office:office" xmlns:r="http://schemas.openxmlformats.org/officeDocument/2006/relationships" xmlns:m="http://schemas.openxmlformats.org/officeDocument/2006/math" xmlns:v="urn:schemas-microsoft-com:vml" xmlns:wp14="http://schemas.microsoft.com/office/word/2010/wordprocessingDrawing" xmlns:wp="http://schemas.openxmlformats.org/drawingml/2006/wordprocessingDrawing" xmlns:w10="urn:schemas-microsoft-com:office:word" xmlns:w="http://schemas.openxmlformats.org/wordprocessingml/2006/main" xmlns:w14="http://schemas.microsoft.com/office/word/2010/wordml" xmlns:wpg="http://schemas.microsoft.com/office/word/2010/wordprocessingGroup" xmlns:wpi="http://schemas.microsoft.com/office/word/2010/wordprocessingInk" xmlns:wne="http://schemas.microsoft.com/office/word/2006/wordml" xmlns:wps="http://schemas.microsoft.com/office/word/2010/wordprocessingShape" mc:Ignorable="w14 wp14">
+<w:numbering xmlns:wpc="http://schemas.microsoft.com/office/word/2010/wordprocessingCanvas" xmlns:mc="http://schemas.openxmlformats.org/markup-compatibility/2006" xmlns:o="urn:schemas-microsoft-com:office:office" xmlns:r="http://schemas.openxmlformats.org/officeDocument/2006/relationships" xmlns:m="http://schemas.openxmlformats.org/officeDocument/2006/math" xmlns:v="urn:schemas-microsoft-com:vml" xmlns:wp14="http://schemas.microsoft.com/office/word/2010/wordprocessingDrawing" xmlns:wp="http://schemas.openxmlformats.org/drawingml/2006/wordprocessingDrawing" xmlns:w10="urn:schemas-microsoft-com:office:word" xmlns:w="http://schemas.openxmlformats.org/wordprocessingml/2006/main" xmlns:w14="http://schemas.microsoft.com/office/word/2010/wordml" xmlns:w15="http://schemas.microsoft.com/office/word/2012/wordml" xmlns:wpg="http://schemas.microsoft.com/office/word/2010/wordprocessingGroup" xmlns:wpi="http://schemas.microsoft.com/office/word/2010/wordprocessingInk" xmlns:wne="http://schemas.microsoft.com/office/word/2006/wordml" xmlns:wps="http://schemas.microsoft.com/office/word/2010/wordprocessingShape" mc:Ignorable="w14 w15 wp14">
   <w:abstractNum w:abstractNumId="0">
     <w:nsid w:val="1F176C33"/>
     <w:multiLevelType w:val="hybridMultilevel"/>
@@ -1678,7 +3119,7 @@
 </file>
 
 <file path=word/styles.xml><?xml version="1.0" encoding="utf-8"?>
-<w:styles xmlns:mc="http://schemas.openxmlformats.org/markup-compatibility/2006" xmlns:r="http://schemas.openxmlformats.org/officeDocument/2006/relationships" xmlns:w="http://schemas.openxmlformats.org/wordprocessingml/2006/main" xmlns:w14="http://schemas.microsoft.com/office/word/2010/wordml" mc:Ignorable="w14">
+<w:styles xmlns:mc="http://schemas.openxmlformats.org/markup-compatibility/2006" xmlns:r="http://schemas.openxmlformats.org/officeDocument/2006/relationships" xmlns:w="http://schemas.openxmlformats.org/wordprocessingml/2006/main" xmlns:w14="http://schemas.microsoft.com/office/word/2010/wordml" xmlns:w15="http://schemas.microsoft.com/office/word/2012/wordml" mc:Ignorable="w14 w15">
   <w:docDefaults>
     <w:rPrDefault>
       <w:rPr>
@@ -1694,144 +3135,378 @@
       </w:pPr>
     </w:pPrDefault>
   </w:docDefaults>
-  <w:latentStyles w:defLockedState="0" w:defUIPriority="99" w:defSemiHidden="1" w:defUnhideWhenUsed="1" w:defQFormat="0" w:count="267">
-    <w:lsdException w:name="Normal" w:semiHidden="0" w:uiPriority="0" w:unhideWhenUsed="0" w:qFormat="1"/>
-    <w:lsdException w:name="heading 1" w:semiHidden="0" w:uiPriority="9" w:unhideWhenUsed="0" w:qFormat="1"/>
-    <w:lsdException w:name="heading 2" w:uiPriority="9" w:qFormat="1"/>
-    <w:lsdException w:name="heading 3" w:uiPriority="9" w:qFormat="1"/>
-    <w:lsdException w:name="heading 4" w:uiPriority="9" w:qFormat="1"/>
-    <w:lsdException w:name="heading 5" w:uiPriority="9" w:qFormat="1"/>
-    <w:lsdException w:name="heading 6" w:uiPriority="9" w:qFormat="1"/>
-    <w:lsdException w:name="heading 7" w:uiPriority="9" w:qFormat="1"/>
-    <w:lsdException w:name="heading 8" w:uiPriority="9" w:qFormat="1"/>
-    <w:lsdException w:name="heading 9" w:uiPriority="9" w:qFormat="1"/>
-    <w:lsdException w:name="toc 1" w:uiPriority="39"/>
-    <w:lsdException w:name="toc 2" w:uiPriority="39"/>
-    <w:lsdException w:name="toc 3" w:uiPriority="39"/>
-    <w:lsdException w:name="toc 4" w:uiPriority="39"/>
-    <w:lsdException w:name="toc 5" w:uiPriority="39"/>
-    <w:lsdException w:name="toc 6" w:uiPriority="39"/>
-    <w:lsdException w:name="toc 7" w:uiPriority="39"/>
-    <w:lsdException w:name="toc 8" w:uiPriority="39"/>
-    <w:lsdException w:name="toc 9" w:uiPriority="39"/>
-    <w:lsdException w:name="caption" w:uiPriority="35" w:qFormat="1"/>
-    <w:lsdException w:name="Title" w:semiHidden="0" w:uiPriority="10" w:unhideWhenUsed="0" w:qFormat="1"/>
-    <w:lsdException w:name="Default Paragraph Font" w:uiPriority="1"/>
-    <w:lsdException w:name="Subtitle" w:semiHidden="0" w:uiPriority="11" w:unhideWhenUsed="0" w:qFormat="1"/>
-    <w:lsdException w:name="Strong" w:semiHidden="0" w:uiPriority="22" w:unhideWhenUsed="0" w:qFormat="1"/>
-    <w:lsdException w:name="Emphasis" w:semiHidden="0" w:uiPriority="20" w:unhideWhenUsed="0" w:qFormat="1"/>
-    <w:lsdException w:name="Table Grid" w:semiHidden="0" w:uiPriority="39" w:unhideWhenUsed="0"/>
-    <w:lsdException w:name="Placeholder Text" w:unhideWhenUsed="0"/>
-    <w:lsdException w:name="No Spacing" w:semiHidden="0" w:uiPriority="1" w:unhideWhenUsed="0" w:qFormat="1"/>
-    <w:lsdException w:name="Light Shading" w:semiHidden="0" w:uiPriority="60" w:unhideWhenUsed="0"/>
-    <w:lsdException w:name="Light List" w:semiHidden="0" w:uiPriority="61" w:unhideWhenUsed="0"/>
-    <w:lsdException w:name="Light Grid" w:semiHidden="0" w:uiPriority="62" w:unhideWhenUsed="0"/>
-    <w:lsdException w:name="Medium Shading 1" w:semiHidden="0" w:uiPriority="63" w:unhideWhenUsed="0"/>
-    <w:lsdException w:name="Medium Shading 2" w:semiHidden="0" w:uiPriority="64" w:unhideWhenUsed="0"/>
-    <w:lsdException w:name="Medium List 1" w:semiHidden="0" w:uiPriority="65" w:unhideWhenUsed="0"/>
-    <w:lsdException w:name="Medium List 2" w:semiHidden="0" w:uiPriority="66" w:unhideWhenUsed="0"/>
-    <w:lsdException w:name="Medium Grid 1" w:semiHidden="0" w:uiPriority="67" w:unhideWhenUsed="0"/>
-    <w:lsdException w:name="Medium Grid 2" w:semiHidden="0" w:uiPriority="68" w:unhideWhenUsed="0"/>
-    <w:lsdException w:name="Medium Grid 3" w:semiHidden="0" w:uiPriority="69" w:unhideWhenUsed="0"/>
-    <w:lsdException w:name="Dark List" w:semiHidden="0" w:uiPriority="70" w:unhideWhenUsed="0"/>
-    <w:lsdException w:name="Colorful Shading" w:semiHidden="0" w:uiPriority="71" w:unhideWhenUsed="0"/>
-    <w:lsdException w:name="Colorful List" w:semiHidden="0" w:uiPriority="72" w:unhideWhenUsed="0"/>
-    <w:lsdException w:name="Colorful Grid" w:semiHidden="0" w:uiPriority="73" w:unhideWhenUsed="0"/>
-    <w:lsdException w:name="Light Shading Accent 1" w:semiHidden="0" w:uiPriority="60" w:unhideWhenUsed="0"/>
-    <w:lsdException w:name="Light List Accent 1" w:semiHidden="0" w:uiPriority="61" w:unhideWhenUsed="0"/>
-    <w:lsdException w:name="Light Grid Accent 1" w:semiHidden="0" w:uiPriority="62" w:unhideWhenUsed="0"/>
-    <w:lsdException w:name="Medium Shading 1 Accent 1" w:semiHidden="0" w:uiPriority="63" w:unhideWhenUsed="0"/>
-    <w:lsdException w:name="Medium Shading 2 Accent 1" w:semiHidden="0" w:uiPriority="64" w:unhideWhenUsed="0"/>
-    <w:lsdException w:name="Medium List 1 Accent 1" w:semiHidden="0" w:uiPriority="65" w:unhideWhenUsed="0"/>
-    <w:lsdException w:name="Revision" w:unhideWhenUsed="0"/>
-    <w:lsdException w:name="List Paragraph" w:semiHidden="0" w:uiPriority="34" w:unhideWhenUsed="0" w:qFormat="1"/>
-    <w:lsdException w:name="Quote" w:semiHidden="0" w:uiPriority="29" w:unhideWhenUsed="0" w:qFormat="1"/>
-    <w:lsdException w:name="Intense Quote" w:semiHidden="0" w:uiPriority="30" w:unhideWhenUsed="0" w:qFormat="1"/>
-    <w:lsdException w:name="Medium List 2 Accent 1" w:semiHidden="0" w:uiPriority="66" w:unhideWhenUsed="0"/>
-    <w:lsdException w:name="Medium Grid 1 Accent 1" w:semiHidden="0" w:uiPriority="67" w:unhideWhenUsed="0"/>
-    <w:lsdException w:name="Medium Grid 2 Accent 1" w:semiHidden="0" w:uiPriority="68" w:unhideWhenUsed="0"/>
-    <w:lsdException w:name="Medium Grid 3 Accent 1" w:semiHidden="0" w:uiPriority="69" w:unhideWhenUsed="0"/>
-    <w:lsdException w:name="Dark List Accent 1" w:semiHidden="0" w:uiPriority="70" w:unhideWhenUsed="0"/>
-    <w:lsdException w:name="Colorful Shading Accent 1" w:semiHidden="0" w:uiPriority="71" w:unhideWhenUsed="0"/>
-    <w:lsdException w:name="Colorful List Accent 1" w:semiHidden="0" w:uiPriority="72" w:unhideWhenUsed="0"/>
-    <w:lsdException w:name="Colorful Grid Accent 1" w:semiHidden="0" w:uiPriority="73" w:unhideWhenUsed="0"/>
-    <w:lsdException w:name="Light Shading Accent 2" w:semiHidden="0" w:uiPriority="60" w:unhideWhenUsed="0"/>
-    <w:lsdException w:name="Light List Accent 2" w:semiHidden="0" w:uiPriority="61" w:unhideWhenUsed="0"/>
-    <w:lsdException w:name="Light Grid Accent 2" w:semiHidden="0" w:uiPriority="62" w:unhideWhenUsed="0"/>
-    <w:lsdException w:name="Medium Shading 1 Accent 2" w:semiHidden="0" w:uiPriority="63" w:unhideWhenUsed="0"/>
-    <w:lsdException w:name="Medium Shading 2 Accent 2" w:semiHidden="0" w:uiPriority="64" w:unhideWhenUsed="0"/>
-    <w:lsdException w:name="Medium List 1 Accent 2" w:semiHidden="0" w:uiPriority="65" w:unhideWhenUsed="0"/>
-    <w:lsdException w:name="Medium List 2 Accent 2" w:semiHidden="0" w:uiPriority="66" w:unhideWhenUsed="0"/>
-    <w:lsdException w:name="Medium Grid 1 Accent 2" w:semiHidden="0" w:uiPriority="67" w:unhideWhenUsed="0"/>
-    <w:lsdException w:name="Medium Grid 2 Accent 2" w:semiHidden="0" w:uiPriority="68" w:unhideWhenUsed="0"/>
-    <w:lsdException w:name="Medium Grid 3 Accent 2" w:semiHidden="0" w:uiPriority="69" w:unhideWhenUsed="0"/>
-    <w:lsdException w:name="Dark List Accent 2" w:semiHidden="0" w:uiPriority="70" w:unhideWhenUsed="0"/>
-    <w:lsdException w:name="Colorful Shading Accent 2" w:semiHidden="0" w:uiPriority="71" w:unhideWhenUsed="0"/>
-    <w:lsdException w:name="Colorful List Accent 2" w:semiHidden="0" w:uiPriority="72" w:unhideWhenUsed="0"/>
-    <w:lsdException w:name="Colorful Grid Accent 2" w:semiHidden="0" w:uiPriority="73" w:unhideWhenUsed="0"/>
-    <w:lsdException w:name="Light Shading Accent 3" w:semiHidden="0" w:uiPriority="60" w:unhideWhenUsed="0"/>
-    <w:lsdException w:name="Light List Accent 3" w:semiHidden="0" w:uiPriority="61" w:unhideWhenUsed="0"/>
-    <w:lsdException w:name="Light Grid Accent 3" w:semiHidden="0" w:uiPriority="62" w:unhideWhenUsed="0"/>
-    <w:lsdException w:name="Medium Shading 1 Accent 3" w:semiHidden="0" w:uiPriority="63" w:unhideWhenUsed="0"/>
-    <w:lsdException w:name="Medium Shading 2 Accent 3" w:semiHidden="0" w:uiPriority="64" w:unhideWhenUsed="0"/>
-    <w:lsdException w:name="Medium List 1 Accent 3" w:semiHidden="0" w:uiPriority="65" w:unhideWhenUsed="0"/>
-    <w:lsdException w:name="Medium List 2 Accent 3" w:semiHidden="0" w:uiPriority="66" w:unhideWhenUsed="0"/>
-    <w:lsdException w:name="Medium Grid 1 Accent 3" w:semiHidden="0" w:uiPriority="67" w:unhideWhenUsed="0"/>
-    <w:lsdException w:name="Medium Grid 2 Accent 3" w:semiHidden="0" w:uiPriority="68" w:unhideWhenUsed="0"/>
-    <w:lsdException w:name="Medium Grid 3 Accent 3" w:semiHidden="0" w:uiPriority="69" w:unhideWhenUsed="0"/>
-    <w:lsdException w:name="Dark List Accent 3" w:semiHidden="0" w:uiPriority="70" w:unhideWhenUsed="0"/>
-    <w:lsdException w:name="Colorful Shading Accent 3" w:semiHidden="0" w:uiPriority="71" w:unhideWhenUsed="0"/>
-    <w:lsdException w:name="Colorful List Accent 3" w:semiHidden="0" w:uiPriority="72" w:unhideWhenUsed="0"/>
-    <w:lsdException w:name="Colorful Grid Accent 3" w:semiHidden="0" w:uiPriority="73" w:unhideWhenUsed="0"/>
-    <w:lsdException w:name="Light Shading Accent 4" w:semiHidden="0" w:uiPriority="60" w:unhideWhenUsed="0"/>
-    <w:lsdException w:name="Light List Accent 4" w:semiHidden="0" w:uiPriority="61" w:unhideWhenUsed="0"/>
-    <w:lsdException w:name="Light Grid Accent 4" w:semiHidden="0" w:uiPriority="62" w:unhideWhenUsed="0"/>
-    <w:lsdException w:name="Medium Shading 1 Accent 4" w:semiHidden="0" w:uiPriority="63" w:unhideWhenUsed="0"/>
-    <w:lsdException w:name="Medium Shading 2 Accent 4" w:semiHidden="0" w:uiPriority="64" w:unhideWhenUsed="0"/>
-    <w:lsdException w:name="Medium List 1 Accent 4" w:semiHidden="0" w:uiPriority="65" w:unhideWhenUsed="0"/>
-    <w:lsdException w:name="Medium List 2 Accent 4" w:semiHidden="0" w:uiPriority="66" w:unhideWhenUsed="0"/>
-    <w:lsdException w:name="Medium Grid 1 Accent 4" w:semiHidden="0" w:uiPriority="67" w:unhideWhenUsed="0"/>
-    <w:lsdException w:name="Medium Grid 2 Accent 4" w:semiHidden="0" w:uiPriority="68" w:unhideWhenUsed="0"/>
-    <w:lsdException w:name="Medium Grid 3 Accent 4" w:semiHidden="0" w:uiPriority="69" w:unhideWhenUsed="0"/>
-    <w:lsdException w:name="Dark List Accent 4" w:semiHidden="0" w:uiPriority="70" w:unhideWhenUsed="0"/>
-    <w:lsdException w:name="Colorful Shading Accent 4" w:semiHidden="0" w:uiPriority="71" w:unhideWhenUsed="0"/>
-    <w:lsdException w:name="Colorful List Accent 4" w:semiHidden="0" w:uiPriority="72" w:unhideWhenUsed="0"/>
-    <w:lsdException w:name="Colorful Grid Accent 4" w:semiHidden="0" w:uiPriority="73" w:unhideWhenUsed="0"/>
-    <w:lsdException w:name="Light Shading Accent 5" w:semiHidden="0" w:uiPriority="60" w:unhideWhenUsed="0"/>
-    <w:lsdException w:name="Light List Accent 5" w:semiHidden="0" w:uiPriority="61" w:unhideWhenUsed="0"/>
-    <w:lsdException w:name="Light Grid Accent 5" w:semiHidden="0" w:uiPriority="62" w:unhideWhenUsed="0"/>
-    <w:lsdException w:name="Medium Shading 1 Accent 5" w:semiHidden="0" w:uiPriority="63" w:unhideWhenUsed="0"/>
-    <w:lsdException w:name="Medium Shading 2 Accent 5" w:semiHidden="0" w:uiPriority="64" w:unhideWhenUsed="0"/>
-    <w:lsdException w:name="Medium List 1 Accent 5" w:semiHidden="0" w:uiPriority="65" w:unhideWhenUsed="0"/>
-    <w:lsdException w:name="Medium List 2 Accent 5" w:semiHidden="0" w:uiPriority="66" w:unhideWhenUsed="0"/>
-    <w:lsdException w:name="Medium Grid 1 Accent 5" w:semiHidden="0" w:uiPriority="67" w:unhideWhenUsed="0"/>
-    <w:lsdException w:name="Medium Grid 2 Accent 5" w:semiHidden="0" w:uiPriority="68" w:unhideWhenUsed="0"/>
-    <w:lsdException w:name="Medium Grid 3 Accent 5" w:semiHidden="0" w:uiPriority="69" w:unhideWhenUsed="0"/>
-    <w:lsdException w:name="Dark List Accent 5" w:semiHidden="0" w:uiPriority="70" w:unhideWhenUsed="0"/>
-    <w:lsdException w:name="Colorful Shading Accent 5" w:semiHidden="0" w:uiPriority="71" w:unhideWhenUsed="0"/>
-    <w:lsdException w:name="Colorful List Accent 5" w:semiHidden="0" w:uiPriority="72" w:unhideWhenUsed="0"/>
-    <w:lsdException w:name="Colorful Grid Accent 5" w:semiHidden="0" w:uiPriority="73" w:unhideWhenUsed="0"/>
-    <w:lsdException w:name="Light Shading Accent 6" w:semiHidden="0" w:uiPriority="60" w:unhideWhenUsed="0"/>
-    <w:lsdException w:name="Light List Accent 6" w:semiHidden="0" w:uiPriority="61" w:unhideWhenUsed="0"/>
-    <w:lsdException w:name="Light Grid Accent 6" w:semiHidden="0" w:uiPriority="62" w:unhideWhenUsed="0"/>
-    <w:lsdException w:name="Medium Shading 1 Accent 6" w:semiHidden="0" w:uiPriority="63" w:unhideWhenUsed="0"/>
-    <w:lsdException w:name="Medium Shading 2 Accent 6" w:semiHidden="0" w:uiPriority="64" w:unhideWhenUsed="0"/>
-    <w:lsdException w:name="Medium List 1 Accent 6" w:semiHidden="0" w:uiPriority="65" w:unhideWhenUsed="0"/>
-    <w:lsdException w:name="Medium List 2 Accent 6" w:semiHidden="0" w:uiPriority="66" w:unhideWhenUsed="0"/>
-    <w:lsdException w:name="Medium Grid 1 Accent 6" w:semiHidden="0" w:uiPriority="67" w:unhideWhenUsed="0"/>
-    <w:lsdException w:name="Medium Grid 2 Accent 6" w:semiHidden="0" w:uiPriority="68" w:unhideWhenUsed="0"/>
-    <w:lsdException w:name="Medium Grid 3 Accent 6" w:semiHidden="0" w:uiPriority="69" w:unhideWhenUsed="0"/>
-    <w:lsdException w:name="Dark List Accent 6" w:semiHidden="0" w:uiPriority="70" w:unhideWhenUsed="0"/>
-    <w:lsdException w:name="Colorful Shading Accent 6" w:semiHidden="0" w:uiPriority="71" w:unhideWhenUsed="0"/>
-    <w:lsdException w:name="Colorful List Accent 6" w:semiHidden="0" w:uiPriority="72" w:unhideWhenUsed="0"/>
-    <w:lsdException w:name="Colorful Grid Accent 6" w:semiHidden="0" w:uiPriority="73" w:unhideWhenUsed="0"/>
-    <w:lsdException w:name="Subtle Emphasis" w:semiHidden="0" w:uiPriority="19" w:unhideWhenUsed="0" w:qFormat="1"/>
-    <w:lsdException w:name="Intense Emphasis" w:semiHidden="0" w:uiPriority="21" w:unhideWhenUsed="0" w:qFormat="1"/>
-    <w:lsdException w:name="Subtle Reference" w:semiHidden="0" w:uiPriority="31" w:unhideWhenUsed="0" w:qFormat="1"/>
-    <w:lsdException w:name="Intense Reference" w:semiHidden="0" w:uiPriority="32" w:unhideWhenUsed="0" w:qFormat="1"/>
-    <w:lsdException w:name="Book Title" w:semiHidden="0" w:uiPriority="33" w:unhideWhenUsed="0" w:qFormat="1"/>
-    <w:lsdException w:name="Bibliography" w:uiPriority="37"/>
-    <w:lsdException w:name="TOC Heading" w:uiPriority="39" w:qFormat="1"/>
+  <w:latentStyles w:defLockedState="0" w:defUIPriority="99" w:defSemiHidden="0" w:defUnhideWhenUsed="0" w:defQFormat="0" w:count="371">
+    <w:lsdException w:name="Normal" w:uiPriority="0" w:qFormat="1"/>
+    <w:lsdException w:name="heading 1" w:uiPriority="9" w:qFormat="1"/>
+    <w:lsdException w:name="heading 2" w:semiHidden="1" w:uiPriority="9" w:unhideWhenUsed="1" w:qFormat="1"/>
+    <w:lsdException w:name="heading 3" w:semiHidden="1" w:uiPriority="9" w:unhideWhenUsed="1" w:qFormat="1"/>
+    <w:lsdException w:name="heading 4" w:semiHidden="1" w:uiPriority="9" w:unhideWhenUsed="1" w:qFormat="1"/>
+    <w:lsdException w:name="heading 5" w:semiHidden="1" w:uiPriority="9" w:unhideWhenUsed="1" w:qFormat="1"/>
+    <w:lsdException w:name="heading 6" w:semiHidden="1" w:uiPriority="9" w:unhideWhenUsed="1" w:qFormat="1"/>
+    <w:lsdException w:name="heading 7" w:semiHidden="1" w:uiPriority="9" w:unhideWhenUsed="1" w:qFormat="1"/>
+    <w:lsdException w:name="heading 8" w:semiHidden="1" w:uiPriority="9" w:unhideWhenUsed="1" w:qFormat="1"/>
+    <w:lsdException w:name="heading 9" w:semiHidden="1" w:uiPriority="9" w:unhideWhenUsed="1" w:qFormat="1"/>
+    <w:lsdException w:name="index 1" w:semiHidden="1" w:unhideWhenUsed="1"/>
+    <w:lsdException w:name="index 2" w:semiHidden="1" w:unhideWhenUsed="1"/>
+    <w:lsdException w:name="index 3" w:semiHidden="1" w:unhideWhenUsed="1"/>
+    <w:lsdException w:name="index 4" w:semiHidden="1" w:unhideWhenUsed="1"/>
+    <w:lsdException w:name="index 5" w:semiHidden="1" w:unhideWhenUsed="1"/>
+    <w:lsdException w:name="index 6" w:semiHidden="1" w:unhideWhenUsed="1"/>
+    <w:lsdException w:name="index 7" w:semiHidden="1" w:unhideWhenUsed="1"/>
+    <w:lsdException w:name="index 8" w:semiHidden="1" w:unhideWhenUsed="1"/>
+    <w:lsdException w:name="index 9" w:semiHidden="1" w:unhideWhenUsed="1"/>
+    <w:lsdException w:name="toc 1" w:semiHidden="1" w:uiPriority="39" w:unhideWhenUsed="1"/>
+    <w:lsdException w:name="toc 2" w:semiHidden="1" w:uiPriority="39" w:unhideWhenUsed="1"/>
+    <w:lsdException w:name="toc 3" w:semiHidden="1" w:uiPriority="39" w:unhideWhenUsed="1"/>
+    <w:lsdException w:name="toc 4" w:semiHidden="1" w:uiPriority="39" w:unhideWhenUsed="1"/>
+    <w:lsdException w:name="toc 5" w:semiHidden="1" w:uiPriority="39" w:unhideWhenUsed="1"/>
+    <w:lsdException w:name="toc 6" w:semiHidden="1" w:uiPriority="39" w:unhideWhenUsed="1"/>
+    <w:lsdException w:name="toc 7" w:semiHidden="1" w:uiPriority="39" w:unhideWhenUsed="1"/>
+    <w:lsdException w:name="toc 8" w:semiHidden="1" w:uiPriority="39" w:unhideWhenUsed="1"/>
+    <w:lsdException w:name="toc 9" w:semiHidden="1" w:uiPriority="39" w:unhideWhenUsed="1"/>
+    <w:lsdException w:name="Normal Indent" w:semiHidden="1" w:unhideWhenUsed="1"/>
+    <w:lsdException w:name="footnote text" w:semiHidden="1" w:unhideWhenUsed="1"/>
+    <w:lsdException w:name="annotation text" w:semiHidden="1" w:unhideWhenUsed="1"/>
+    <w:lsdException w:name="header" w:semiHidden="1" w:unhideWhenUsed="1"/>
+    <w:lsdException w:name="footer" w:semiHidden="1" w:unhideWhenUsed="1"/>
+    <w:lsdException w:name="index heading" w:semiHidden="1" w:unhideWhenUsed="1"/>
+    <w:lsdException w:name="caption" w:semiHidden="1" w:uiPriority="35" w:unhideWhenUsed="1" w:qFormat="1"/>
+    <w:lsdException w:name="table of figures" w:semiHidden="1" w:unhideWhenUsed="1"/>
+    <w:lsdException w:name="envelope address" w:semiHidden="1" w:unhideWhenUsed="1"/>
+    <w:lsdException w:name="envelope return" w:semiHidden="1" w:unhideWhenUsed="1"/>
+    <w:lsdException w:name="footnote reference" w:semiHidden="1" w:unhideWhenUsed="1"/>
+    <w:lsdException w:name="annotation reference" w:semiHidden="1" w:unhideWhenUsed="1"/>
+    <w:lsdException w:name="line number" w:semiHidden="1" w:unhideWhenUsed="1"/>
+    <w:lsdException w:name="page number" w:semiHidden="1" w:unhideWhenUsed="1"/>
+    <w:lsdException w:name="endnote reference" w:semiHidden="1" w:unhideWhenUsed="1"/>
+    <w:lsdException w:name="endnote text" w:semiHidden="1" w:unhideWhenUsed="1"/>
+    <w:lsdException w:name="table of authorities" w:semiHidden="1" w:unhideWhenUsed="1"/>
+    <w:lsdException w:name="macro" w:semiHidden="1" w:unhideWhenUsed="1"/>
+    <w:lsdException w:name="toa heading" w:semiHidden="1" w:unhideWhenUsed="1"/>
+    <w:lsdException w:name="List" w:semiHidden="1" w:unhideWhenUsed="1"/>
+    <w:lsdException w:name="List Bullet" w:semiHidden="1" w:unhideWhenUsed="1"/>
+    <w:lsdException w:name="List Number" w:semiHidden="1" w:unhideWhenUsed="1"/>
+    <w:lsdException w:name="List 2" w:semiHidden="1" w:unhideWhenUsed="1"/>
+    <w:lsdException w:name="List 3" w:semiHidden="1" w:unhideWhenUsed="1"/>
+    <w:lsdException w:name="List 4" w:semiHidden="1" w:unhideWhenUsed="1"/>
+    <w:lsdException w:name="List 5" w:semiHidden="1" w:unhideWhenUsed="1"/>
+    <w:lsdException w:name="List Bullet 2" w:semiHidden="1" w:unhideWhenUsed="1"/>
+    <w:lsdException w:name="List Bullet 3" w:semiHidden="1" w:unhideWhenUsed="1"/>
+    <w:lsdException w:name="List Bullet 4" w:semiHidden="1" w:unhideWhenUsed="1"/>
+    <w:lsdException w:name="List Bullet 5" w:semiHidden="1" w:unhideWhenUsed="1"/>
+    <w:lsdException w:name="List Number 2" w:semiHidden="1" w:unhideWhenUsed="1"/>
+    <w:lsdException w:name="List Number 3" w:semiHidden="1" w:unhideWhenUsed="1"/>
+    <w:lsdException w:name="List Number 4" w:semiHidden="1" w:unhideWhenUsed="1"/>
+    <w:lsdException w:name="List Number 5" w:semiHidden="1" w:unhideWhenUsed="1"/>
+    <w:lsdException w:name="Title" w:uiPriority="10" w:qFormat="1"/>
+    <w:lsdException w:name="Closing" w:semiHidden="1" w:unhideWhenUsed="1"/>
+    <w:lsdException w:name="Signature" w:semiHidden="1" w:unhideWhenUsed="1"/>
+    <w:lsdException w:name="Default Paragraph Font" w:semiHidden="1" w:uiPriority="1" w:unhideWhenUsed="1"/>
+    <w:lsdException w:name="Body Text" w:semiHidden="1" w:unhideWhenUsed="1"/>
+    <w:lsdException w:name="Body Text Indent" w:semiHidden="1" w:unhideWhenUsed="1"/>
+    <w:lsdException w:name="List Continue" w:semiHidden="1" w:unhideWhenUsed="1"/>
+    <w:lsdException w:name="List Continue 2" w:semiHidden="1" w:unhideWhenUsed="1"/>
+    <w:lsdException w:name="List Continue 3" w:semiHidden="1" w:unhideWhenUsed="1"/>
+    <w:lsdException w:name="List Continue 4" w:semiHidden="1" w:unhideWhenUsed="1"/>
+    <w:lsdException w:name="List Continue 5" w:semiHidden="1" w:unhideWhenUsed="1"/>
+    <w:lsdException w:name="Message Header" w:semiHidden="1" w:unhideWhenUsed="1"/>
+    <w:lsdException w:name="Subtitle" w:uiPriority="11" w:qFormat="1"/>
+    <w:lsdException w:name="Salutation" w:semiHidden="1" w:unhideWhenUsed="1"/>
+    <w:lsdException w:name="Date" w:semiHidden="1" w:unhideWhenUsed="1"/>
+    <w:lsdException w:name="Body Text First Indent" w:semiHidden="1" w:unhideWhenUsed="1"/>
+    <w:lsdException w:name="Body Text First Indent 2" w:semiHidden="1" w:unhideWhenUsed="1"/>
+    <w:lsdException w:name="Note Heading" w:semiHidden="1" w:unhideWhenUsed="1"/>
+    <w:lsdException w:name="Body Text 2" w:semiHidden="1" w:unhideWhenUsed="1"/>
+    <w:lsdException w:name="Body Text 3" w:semiHidden="1" w:unhideWhenUsed="1"/>
+    <w:lsdException w:name="Body Text Indent 2" w:semiHidden="1" w:unhideWhenUsed="1"/>
+    <w:lsdException w:name="Body Text Indent 3" w:semiHidden="1" w:unhideWhenUsed="1"/>
+    <w:lsdException w:name="Block Text" w:semiHidden="1" w:unhideWhenUsed="1"/>
+    <w:lsdException w:name="Hyperlink" w:semiHidden="1" w:unhideWhenUsed="1"/>
+    <w:lsdException w:name="FollowedHyperlink" w:semiHidden="1" w:unhideWhenUsed="1"/>
+    <w:lsdException w:name="Strong" w:uiPriority="22" w:qFormat="1"/>
+    <w:lsdException w:name="Emphasis" w:uiPriority="20" w:qFormat="1"/>
+    <w:lsdException w:name="Document Map" w:semiHidden="1" w:unhideWhenUsed="1"/>
+    <w:lsdException w:name="Plain Text" w:semiHidden="1" w:unhideWhenUsed="1"/>
+    <w:lsdException w:name="E-mail Signature" w:semiHidden="1" w:unhideWhenUsed="1"/>
+    <w:lsdException w:name="HTML Top of Form" w:semiHidden="1" w:unhideWhenUsed="1"/>
+    <w:lsdException w:name="HTML Bottom of Form" w:semiHidden="1" w:unhideWhenUsed="1"/>
+    <w:lsdException w:name="Normal (Web)" w:semiHidden="1" w:unhideWhenUsed="1"/>
+    <w:lsdException w:name="HTML Acronym" w:semiHidden="1" w:unhideWhenUsed="1"/>
+    <w:lsdException w:name="HTML Address" w:semiHidden="1" w:unhideWhenUsed="1"/>
+    <w:lsdException w:name="HTML Cite" w:semiHidden="1" w:unhideWhenUsed="1"/>
+    <w:lsdException w:name="HTML Code" w:semiHidden="1" w:unhideWhenUsed="1"/>
+    <w:lsdException w:name="HTML Definition" w:semiHidden="1" w:unhideWhenUsed="1"/>
+    <w:lsdException w:name="HTML Keyboard" w:semiHidden="1" w:unhideWhenUsed="1"/>
+    <w:lsdException w:name="HTML Preformatted" w:semiHidden="1" w:unhideWhenUsed="1"/>
+    <w:lsdException w:name="HTML Sample" w:semiHidden="1" w:unhideWhenUsed="1"/>
+    <w:lsdException w:name="HTML Typewriter" w:semiHidden="1" w:unhideWhenUsed="1"/>
+    <w:lsdException w:name="HTML Variable" w:semiHidden="1" w:unhideWhenUsed="1"/>
+    <w:lsdException w:name="Normal Table" w:semiHidden="1" w:unhideWhenUsed="1"/>
+    <w:lsdException w:name="annotation subject" w:semiHidden="1" w:unhideWhenUsed="1"/>
+    <w:lsdException w:name="No List" w:semiHidden="1" w:unhideWhenUsed="1"/>
+    <w:lsdException w:name="Outline List 1" w:semiHidden="1" w:unhideWhenUsed="1"/>
+    <w:lsdException w:name="Outline List 2" w:semiHidden="1" w:unhideWhenUsed="1"/>
+    <w:lsdException w:name="Outline List 3" w:semiHidden="1" w:unhideWhenUsed="1"/>
+    <w:lsdException w:name="Table Simple 1" w:semiHidden="1" w:unhideWhenUsed="1"/>
+    <w:lsdException w:name="Table Simple 2" w:semiHidden="1" w:unhideWhenUsed="1"/>
+    <w:lsdException w:name="Table Simple 3" w:semiHidden="1" w:unhideWhenUsed="1"/>
+    <w:lsdException w:name="Table Classic 1" w:semiHidden="1" w:unhideWhenUsed="1"/>
+    <w:lsdException w:name="Table Classic 2" w:semiHidden="1" w:unhideWhenUsed="1"/>
+    <w:lsdException w:name="Table Classic 3" w:semiHidden="1" w:unhideWhenUsed="1"/>
+    <w:lsdException w:name="Table Classic 4" w:semiHidden="1" w:unhideWhenUsed="1"/>
+    <w:lsdException w:name="Table Colorful 1" w:semiHidden="1" w:unhideWhenUsed="1"/>
+    <w:lsdException w:name="Table Colorful 2" w:semiHidden="1" w:unhideWhenUsed="1"/>
+    <w:lsdException w:name="Table Colorful 3" w:semiHidden="1" w:unhideWhenUsed="1"/>
+    <w:lsdException w:name="Table Columns 1" w:semiHidden="1" w:unhideWhenUsed="1"/>
+    <w:lsdException w:name="Table Columns 2" w:semiHidden="1" w:unhideWhenUsed="1"/>
+    <w:lsdException w:name="Table Columns 3" w:semiHidden="1" w:unhideWhenUsed="1"/>
+    <w:lsdException w:name="Table Columns 4" w:semiHidden="1" w:unhideWhenUsed="1"/>
+    <w:lsdException w:name="Table Columns 5" w:semiHidden="1" w:unhideWhenUsed="1"/>
+    <w:lsdException w:name="Table Grid 1" w:semiHidden="1" w:unhideWhenUsed="1"/>
+    <w:lsdException w:name="Table Grid 2" w:semiHidden="1" w:unhideWhenUsed="1"/>
+    <w:lsdException w:name="Table Grid 3" w:semiHidden="1" w:unhideWhenUsed="1"/>
+    <w:lsdException w:name="Table Grid 4" w:semiHidden="1" w:unhideWhenUsed="1"/>
+    <w:lsdException w:name="Table Grid 5" w:semiHidden="1" w:unhideWhenUsed="1"/>
+    <w:lsdException w:name="Table Grid 6" w:semiHidden="1" w:unhideWhenUsed="1"/>
+    <w:lsdException w:name="Table Grid 7" w:semiHidden="1" w:unhideWhenUsed="1"/>
+    <w:lsdException w:name="Table Grid 8" w:semiHidden="1" w:unhideWhenUsed="1"/>
+    <w:lsdException w:name="Table List 1" w:semiHidden="1" w:unhideWhenUsed="1"/>
+    <w:lsdException w:name="Table List 2" w:semiHidden="1" w:unhideWhenUsed="1"/>
+    <w:lsdException w:name="Table List 3" w:semiHidden="1" w:unhideWhenUsed="1"/>
+    <w:lsdException w:name="Table List 4" w:semiHidden="1" w:unhideWhenUsed="1"/>
+    <w:lsdException w:name="Table List 5" w:semiHidden="1" w:unhideWhenUsed="1"/>
+    <w:lsdException w:name="Table List 6" w:semiHidden="1" w:unhideWhenUsed="1"/>
+    <w:lsdException w:name="Table List 7" w:semiHidden="1" w:unhideWhenUsed="1"/>
+    <w:lsdException w:name="Table List 8" w:semiHidden="1" w:unhideWhenUsed="1"/>
+    <w:lsdException w:name="Table 3D effects 1" w:semiHidden="1" w:unhideWhenUsed="1"/>
+    <w:lsdException w:name="Table 3D effects 2" w:semiHidden="1" w:unhideWhenUsed="1"/>
+    <w:lsdException w:name="Table 3D effects 3" w:semiHidden="1" w:unhideWhenUsed="1"/>
+    <w:lsdException w:name="Table Contemporary" w:semiHidden="1" w:unhideWhenUsed="1"/>
+    <w:lsdException w:name="Table Elegant" w:semiHidden="1" w:unhideWhenUsed="1"/>
+    <w:lsdException w:name="Table Professional" w:semiHidden="1" w:unhideWhenUsed="1"/>
+    <w:lsdException w:name="Table Subtle 1" w:semiHidden="1" w:unhideWhenUsed="1"/>
+    <w:lsdException w:name="Table Subtle 2" w:semiHidden="1" w:unhideWhenUsed="1"/>
+    <w:lsdException w:name="Table Web 1" w:semiHidden="1" w:unhideWhenUsed="1"/>
+    <w:lsdException w:name="Table Web 2" w:semiHidden="1" w:unhideWhenUsed="1"/>
+    <w:lsdException w:name="Table Web 3" w:semiHidden="1" w:unhideWhenUsed="1"/>
+    <w:lsdException w:name="Balloon Text" w:semiHidden="1" w:unhideWhenUsed="1"/>
+    <w:lsdException w:name="Table Grid" w:uiPriority="39"/>
+    <w:lsdException w:name="Table Theme" w:semiHidden="1" w:unhideWhenUsed="1"/>
+    <w:lsdException w:name="Placeholder Text" w:semiHidden="1"/>
+    <w:lsdException w:name="No Spacing" w:uiPriority="1" w:qFormat="1"/>
+    <w:lsdException w:name="Light Shading" w:uiPriority="60"/>
+    <w:lsdException w:name="Light List" w:uiPriority="61"/>
+    <w:lsdException w:name="Light Grid" w:uiPriority="62"/>
+    <w:lsdException w:name="Medium Shading 1" w:uiPriority="63"/>
+    <w:lsdException w:name="Medium Shading 2" w:uiPriority="64"/>
+    <w:lsdException w:name="Medium List 1" w:uiPriority="65"/>
+    <w:lsdException w:name="Medium List 2" w:uiPriority="66"/>
+    <w:lsdException w:name="Medium Grid 1" w:uiPriority="67"/>
+    <w:lsdException w:name="Medium Grid 2" w:uiPriority="68"/>
+    <w:lsdException w:name="Medium Grid 3" w:uiPriority="69"/>
+    <w:lsdException w:name="Dark List" w:uiPriority="70"/>
+    <w:lsdException w:name="Colorful Shading" w:uiPriority="71"/>
+    <w:lsdException w:name="Colorful List" w:uiPriority="72"/>
+    <w:lsdException w:name="Colorful Grid" w:uiPriority="73"/>
+    <w:lsdException w:name="Light Shading Accent 1" w:uiPriority="60"/>
+    <w:lsdException w:name="Light List Accent 1" w:uiPriority="61"/>
+    <w:lsdException w:name="Light Grid Accent 1" w:uiPriority="62"/>
+    <w:lsdException w:name="Medium Shading 1 Accent 1" w:uiPriority="63"/>
+    <w:lsdException w:name="Medium Shading 2 Accent 1" w:uiPriority="64"/>
+    <w:lsdException w:name="Medium List 1 Accent 1" w:uiPriority="65"/>
+    <w:lsdException w:name="Revision" w:semiHidden="1"/>
+    <w:lsdException w:name="List Paragraph" w:uiPriority="34" w:qFormat="1"/>
+    <w:lsdException w:name="Quote" w:uiPriority="29" w:qFormat="1"/>
+    <w:lsdException w:name="Intense Quote" w:uiPriority="30" w:qFormat="1"/>
+    <w:lsdException w:name="Medium List 2 Accent 1" w:uiPriority="66"/>
+    <w:lsdException w:name="Medium Grid 1 Accent 1" w:uiPriority="67"/>
+    <w:lsdException w:name="Medium Grid 2 Accent 1" w:uiPriority="68"/>
+    <w:lsdException w:name="Medium Grid 3 Accent 1" w:uiPriority="69"/>
+    <w:lsdException w:name="Dark List Accent 1" w:uiPriority="70"/>
+    <w:lsdException w:name="Colorful Shading Accent 1" w:uiPriority="71"/>
+    <w:lsdException w:name="Colorful List Accent 1" w:uiPriority="72"/>
+    <w:lsdException w:name="Colorful Grid Accent 1" w:uiPriority="73"/>
+    <w:lsdException w:name="Light Shading Accent 2" w:uiPriority="60"/>
+    <w:lsdException w:name="Light List Accent 2" w:uiPriority="61"/>
+    <w:lsdException w:name="Light Grid Accent 2" w:uiPriority="62"/>
+    <w:lsdException w:name="Medium Shading 1 Accent 2" w:uiPriority="63"/>
+    <w:lsdException w:name="Medium Shading 2 Accent 2" w:uiPriority="64"/>
+    <w:lsdException w:name="Medium List 1 Accent 2" w:uiPriority="65"/>
+    <w:lsdException w:name="Medium List 2 Accent 2" w:uiPriority="66"/>
+    <w:lsdException w:name="Medium Grid 1 Accent 2" w:uiPriority="67"/>
+    <w:lsdException w:name="Medium Grid 2 Accent 2" w:uiPriority="68"/>
+    <w:lsdException w:name="Medium Grid 3 Accent 2" w:uiPriority="69"/>
+    <w:lsdException w:name="Dark List Accent 2" w:uiPriority="70"/>
+    <w:lsdException w:name="Colorful Shading Accent 2" w:uiPriority="71"/>
+    <w:lsdException w:name="Colorful List Accent 2" w:uiPriority="72"/>
+    <w:lsdException w:name="Colorful Grid Accent 2" w:uiPriority="73"/>
+    <w:lsdException w:name="Light Shading Accent 3" w:uiPriority="60"/>
+    <w:lsdException w:name="Light List Accent 3" w:uiPriority="61"/>
+    <w:lsdException w:name="Light Grid Accent 3" w:uiPriority="62"/>
+    <w:lsdException w:name="Medium Shading 1 Accent 3" w:uiPriority="63"/>
+    <w:lsdException w:name="Medium Shading 2 Accent 3" w:uiPriority="64"/>
+    <w:lsdException w:name="Medium List 1 Accent 3" w:uiPriority="65"/>
+    <w:lsdException w:name="Medium List 2 Accent 3" w:uiPriority="66"/>
+    <w:lsdException w:name="Medium Grid 1 Accent 3" w:uiPriority="67"/>
+    <w:lsdException w:name="Medium Grid 2 Accent 3" w:uiPriority="68"/>
+    <w:lsdException w:name="Medium Grid 3 Accent 3" w:uiPriority="69"/>
+    <w:lsdException w:name="Dark List Accent 3" w:uiPriority="70"/>
+    <w:lsdException w:name="Colorful Shading Accent 3" w:uiPriority="71"/>
+    <w:lsdException w:name="Colorful List Accent 3" w:uiPriority="72"/>
+    <w:lsdException w:name="Colorful Grid Accent 3" w:uiPriority="73"/>
+    <w:lsdException w:name="Light Shading Accent 4" w:uiPriority="60"/>
+    <w:lsdException w:name="Light List Accent 4" w:uiPriority="61"/>
+    <w:lsdException w:name="Light Grid Accent 4" w:uiPriority="62"/>
+    <w:lsdException w:name="Medium Shading 1 Accent 4" w:uiPriority="63"/>
+    <w:lsdException w:name="Medium Shading 2 Accent 4" w:uiPriority="64"/>
+    <w:lsdException w:name="Medium List 1 Accent 4" w:uiPriority="65"/>
+    <w:lsdException w:name="Medium List 2 Accent 4" w:uiPriority="66"/>
+    <w:lsdException w:name="Medium Grid 1 Accent 4" w:uiPriority="67"/>
+    <w:lsdException w:name="Medium Grid 2 Accent 4" w:uiPriority="68"/>
+    <w:lsdException w:name="Medium Grid 3 Accent 4" w:uiPriority="69"/>
+    <w:lsdException w:name="Dark List Accent 4" w:uiPriority="70"/>
+    <w:lsdException w:name="Colorful Shading Accent 4" w:uiPriority="71"/>
+    <w:lsdException w:name="Colorful List Accent 4" w:uiPriority="72"/>
+    <w:lsdException w:name="Colorful Grid Accent 4" w:uiPriority="73"/>
+    <w:lsdException w:name="Light Shading Accent 5" w:uiPriority="60"/>
+    <w:lsdException w:name="Light List Accent 5" w:uiPriority="61"/>
+    <w:lsdException w:name="Light Grid Accent 5" w:uiPriority="62"/>
+    <w:lsdException w:name="Medium Shading 1 Accent 5" w:uiPriority="63"/>
+    <w:lsdException w:name="Medium Shading 2 Accent 5" w:uiPriority="64"/>
+    <w:lsdException w:name="Medium List 1 Accent 5" w:uiPriority="65"/>
+    <w:lsdException w:name="Medium List 2 Accent 5" w:uiPriority="66"/>
+    <w:lsdException w:name="Medium Grid 1 Accent 5" w:uiPriority="67"/>
+    <w:lsdException w:name="Medium Grid 2 Accent 5" w:uiPriority="68"/>
+    <w:lsdException w:name="Medium Grid 3 Accent 5" w:uiPriority="69"/>
+    <w:lsdException w:name="Dark List Accent 5" w:uiPriority="70"/>
+    <w:lsdException w:name="Colorful Shading Accent 5" w:uiPriority="71"/>
+    <w:lsdException w:name="Colorful List Accent 5" w:uiPriority="72"/>
+    <w:lsdException w:name="Colorful Grid Accent 5" w:uiPriority="73"/>
+    <w:lsdException w:name="Light Shading Accent 6" w:uiPriority="60"/>
+    <w:lsdException w:name="Light List Accent 6" w:uiPriority="61"/>
+    <w:lsdException w:name="Light Grid Accent 6" w:uiPriority="62"/>
+    <w:lsdException w:name="Medium Shading 1 Accent 6" w:uiPriority="63"/>
+    <w:lsdException w:name="Medium Shading 2 Accent 6" w:uiPriority="64"/>
+    <w:lsdException w:name="Medium List 1 Accent 6" w:uiPriority="65"/>
+    <w:lsdException w:name="Medium List 2 Accent 6" w:uiPriority="66"/>
+    <w:lsdException w:name="Medium Grid 1 Accent 6" w:uiPriority="67"/>
+    <w:lsdException w:name="Medium Grid 2 Accent 6" w:uiPriority="68"/>
+    <w:lsdException w:name="Medium Grid 3 Accent 6" w:uiPriority="69"/>
+    <w:lsdException w:name="Dark List Accent 6" w:uiPriority="70"/>
+    <w:lsdException w:name="Colorful Shading Accent 6" w:uiPriority="71"/>
+    <w:lsdException w:name="Colorful List Accent 6" w:uiPriority="72"/>
+    <w:lsdException w:name="Colorful Grid Accent 6" w:uiPriority="73"/>
+    <w:lsdException w:name="Subtle Emphasis" w:uiPriority="19" w:qFormat="1"/>
+    <w:lsdException w:name="Intense Emphasis" w:uiPriority="21" w:qFormat="1"/>
+    <w:lsdException w:name="Subtle Reference" w:uiPriority="31" w:qFormat="1"/>
+    <w:lsdException w:name="Intense Reference" w:uiPriority="32" w:qFormat="1"/>
+    <w:lsdException w:name="Book Title" w:uiPriority="33" w:qFormat="1"/>
+    <w:lsdException w:name="Bibliography" w:semiHidden="1" w:uiPriority="37" w:unhideWhenUsed="1"/>
+    <w:lsdException w:name="TOC Heading" w:semiHidden="1" w:uiPriority="39" w:unhideWhenUsed="1" w:qFormat="1"/>
+    <w:lsdException w:name="Plain Table 1" w:uiPriority="41"/>
+    <w:lsdException w:name="Plain Table 2" w:uiPriority="42"/>
+    <w:lsdException w:name="Plain Table 3" w:uiPriority="43"/>
+    <w:lsdException w:name="Plain Table 4" w:uiPriority="44"/>
+    <w:lsdException w:name="Plain Table 5" w:uiPriority="45"/>
+    <w:lsdException w:name="Grid Table Light" w:uiPriority="40"/>
+    <w:lsdException w:name="Grid Table 1 Light" w:uiPriority="46"/>
+    <w:lsdException w:name="Grid Table 2" w:uiPriority="47"/>
+    <w:lsdException w:name="Grid Table 3" w:uiPriority="48"/>
+    <w:lsdException w:name="Grid Table 4" w:uiPriority="49"/>
+    <w:lsdException w:name="Grid Table 5 Dark" w:uiPriority="50"/>
+    <w:lsdException w:name="Grid Table 6 Colorful" w:uiPriority="51"/>
+    <w:lsdException w:name="Grid Table 7 Colorful" w:uiPriority="52"/>
+    <w:lsdException w:name="Grid Table 1 Light Accent 1" w:uiPriority="46"/>
+    <w:lsdException w:name="Grid Table 2 Accent 1" w:uiPriority="47"/>
+    <w:lsdException w:name="Grid Table 3 Accent 1" w:uiPriority="48"/>
+    <w:lsdException w:name="Grid Table 4 Accent 1" w:uiPriority="49"/>
+    <w:lsdException w:name="Grid Table 5 Dark Accent 1" w:uiPriority="50"/>
+    <w:lsdException w:name="Grid Table 6 Colorful Accent 1" w:uiPriority="51"/>
+    <w:lsdException w:name="Grid Table 7 Colorful Accent 1" w:uiPriority="52"/>
+    <w:lsdException w:name="Grid Table 1 Light Accent 2" w:uiPriority="46"/>
+    <w:lsdException w:name="Grid Table 2 Accent 2" w:uiPriority="47"/>
+    <w:lsdException w:name="Grid Table 3 Accent 2" w:uiPriority="48"/>
+    <w:lsdException w:name="Grid Table 4 Accent 2" w:uiPriority="49"/>
+    <w:lsdException w:name="Grid Table 5 Dark Accent 2" w:uiPriority="50"/>
+    <w:lsdException w:name="Grid Table 6 Colorful Accent 2" w:uiPriority="51"/>
+    <w:lsdException w:name="Grid Table 7 Colorful Accent 2" w:uiPriority="52"/>
+    <w:lsdException w:name="Grid Table 1 Light Accent 3" w:uiPriority="46"/>
+    <w:lsdException w:name="Grid Table 2 Accent 3" w:uiPriority="47"/>
+    <w:lsdException w:name="Grid Table 3 Accent 3" w:uiPriority="48"/>
+    <w:lsdException w:name="Grid Table 4 Accent 3" w:uiPriority="49"/>
+    <w:lsdException w:name="Grid Table 5 Dark Accent 3" w:uiPriority="50"/>
+    <w:lsdException w:name="Grid Table 6 Colorful Accent 3" w:uiPriority="51"/>
+    <w:lsdException w:name="Grid Table 7 Colorful Accent 3" w:uiPriority="52"/>
+    <w:lsdException w:name="Grid Table 1 Light Accent 4" w:uiPriority="46"/>
+    <w:lsdException w:name="Grid Table 2 Accent 4" w:uiPriority="47"/>
+    <w:lsdException w:name="Grid Table 3 Accent 4" w:uiPriority="48"/>
+    <w:lsdException w:name="Grid Table 4 Accent 4" w:uiPriority="49"/>
+    <w:lsdException w:name="Grid Table 5 Dark Accent 4" w:uiPriority="50"/>
+    <w:lsdException w:name="Grid Table 6 Colorful Accent 4" w:uiPriority="51"/>
+    <w:lsdException w:name="Grid Table 7 Colorful Accent 4" w:uiPriority="52"/>
+    <w:lsdException w:name="Grid Table 1 Light Accent 5" w:uiPriority="46"/>
+    <w:lsdException w:name="Grid Table 2 Accent 5" w:uiPriority="47"/>
+    <w:lsdException w:name="Grid Table 3 Accent 5" w:uiPriority="48"/>
+    <w:lsdException w:name="Grid Table 4 Accent 5" w:uiPriority="49"/>
+    <w:lsdException w:name="Grid Table 5 Dark Accent 5" w:uiPriority="50"/>
+    <w:lsdException w:name="Grid Table 6 Colorful Accent 5" w:uiPriority="51"/>
+    <w:lsdException w:name="Grid Table 7 Colorful Accent 5" w:uiPriority="52"/>
+    <w:lsdException w:name="Grid Table 1 Light Accent 6" w:uiPriority="46"/>
+    <w:lsdException w:name="Grid Table 2 Accent 6" w:uiPriority="47"/>
+    <w:lsdException w:name="Grid Table 3 Accent 6" w:uiPriority="48"/>
+    <w:lsdException w:name="Grid Table 4 Accent 6" w:uiPriority="49"/>
+    <w:lsdException w:name="Grid Table 5 Dark Accent 6" w:uiPriority="50"/>
+    <w:lsdException w:name="Grid Table 6 Colorful Accent 6" w:uiPriority="51"/>
+    <w:lsdException w:name="Grid Table 7 Colorful Accent 6" w:uiPriority="52"/>
+    <w:lsdException w:name="List Table 1 Light" w:uiPriority="46"/>
+    <w:lsdException w:name="List Table 2" w:uiPriority="47"/>
+    <w:lsdException w:name="List Table 3" w:uiPriority="48"/>
+    <w:lsdException w:name="List Table 4" w:uiPriority="49"/>
+    <w:lsdException w:name="List Table 5 Dark" w:uiPriority="50"/>
+    <w:lsdException w:name="List Table 6 Colorful" w:uiPriority="51"/>
+    <w:lsdException w:name="List Table 7 Colorful" w:uiPriority="52"/>
+    <w:lsdException w:name="List Table 1 Light Accent 1" w:uiPriority="46"/>
+    <w:lsdException w:name="List Table 2 Accent 1" w:uiPriority="47"/>
+    <w:lsdException w:name="List Table 3 Accent 1" w:uiPriority="48"/>
+    <w:lsdException w:name="List Table 4 Accent 1" w:uiPriority="49"/>
+    <w:lsdException w:name="List Table 5 Dark Accent 1" w:uiPriority="50"/>
+    <w:lsdException w:name="List Table 6 Colorful Accent 1" w:uiPriority="51"/>
+    <w:lsdException w:name="List Table 7 Colorful Accent 1" w:uiPriority="52"/>
+    <w:lsdException w:name="List Table 1 Light Accent 2" w:uiPriority="46"/>
+    <w:lsdException w:name="List Table 2 Accent 2" w:uiPriority="47"/>
+    <w:lsdException w:name="List Table 3 Accent 2" w:uiPriority="48"/>
+    <w:lsdException w:name="List Table 4 Accent 2" w:uiPriority="49"/>
+    <w:lsdException w:name="List Table 5 Dark Accent 2" w:uiPriority="50"/>
+    <w:lsdException w:name="List Table 6 Colorful Accent 2" w:uiPriority="51"/>
+    <w:lsdException w:name="List Table 7 Colorful Accent 2" w:uiPriority="52"/>
+    <w:lsdException w:name="List Table 1 Light Accent 3" w:uiPriority="46"/>
+    <w:lsdException w:name="List Table 2 Accent 3" w:uiPriority="47"/>
+    <w:lsdException w:name="List Table 3 Accent 3" w:uiPriority="48"/>
+    <w:lsdException w:name="List Table 4 Accent 3" w:uiPriority="49"/>
+    <w:lsdException w:name="List Table 5 Dark Accent 3" w:uiPriority="50"/>
+    <w:lsdException w:name="List Table 6 Colorful Accent 3" w:uiPriority="51"/>
+    <w:lsdException w:name="List Table 7 Colorful Accent 3" w:uiPriority="52"/>
+    <w:lsdException w:name="List Table 1 Light Accent 4" w:uiPriority="46"/>
+    <w:lsdException w:name="List Table 2 Accent 4" w:uiPriority="47"/>
+    <w:lsdException w:name="List Table 3 Accent 4" w:uiPriority="48"/>
+    <w:lsdException w:name="List Table 4 Accent 4" w:uiPriority="49"/>
+    <w:lsdException w:name="List Table 5 Dark Accent 4" w:uiPriority="50"/>
+    <w:lsdException w:name="List Table 6 Colorful Accent 4" w:uiPriority="51"/>
+    <w:lsdException w:name="List Table 7 Colorful Accent 4" w:uiPriority="52"/>
+    <w:lsdException w:name="List Table 1 Light Accent 5" w:uiPriority="46"/>
+    <w:lsdException w:name="List Table 2 Accent 5" w:uiPriority="47"/>
+    <w:lsdException w:name="List Table 3 Accent 5" w:uiPriority="48"/>
+    <w:lsdException w:name="List Table 4 Accent 5" w:uiPriority="49"/>
+    <w:lsdException w:name="List Table 5 Dark Accent 5" w:uiPriority="50"/>
+    <w:lsdException w:name="List Table 6 Colorful Accent 5" w:uiPriority="51"/>
+    <w:lsdException w:name="List Table 7 Colorful Accent 5" w:uiPriority="52"/>
+    <w:lsdException w:name="List Table 1 Light Accent 6" w:uiPriority="46"/>
+    <w:lsdException w:name="List Table 2 Accent 6" w:uiPriority="47"/>
+    <w:lsdException w:name="List Table 3 Accent 6" w:uiPriority="48"/>
+    <w:lsdException w:name="List Table 4 Accent 6" w:uiPriority="49"/>
+    <w:lsdException w:name="List Table 5 Dark Accent 6" w:uiPriority="50"/>
+    <w:lsdException w:name="List Table 6 Colorful Accent 6" w:uiPriority="51"/>
+    <w:lsdException w:name="List Table 7 Colorful Accent 6" w:uiPriority="52"/>
   </w:latentStyles>
   <w:style w:type="paragraph" w:default="1" w:styleId="Standaard">
     <w:name w:val="Normal"/>
@@ -2117,448 +3792,49 @@
       </w:tcPr>
     </w:tblStylePr>
   </w:style>
-</w:styles>
-</file>
-
-<file path=word/stylesWithEffects.xml><?xml version="1.0" encoding="utf-8"?>
-<w:styles xmlns:wpc="http://schemas.microsoft.com/office/word/2010/wordprocessingCanvas" xmlns:mc="http://schemas.openxmlformats.org/markup-compatibility/2006" xmlns:o="urn:schemas-microsoft-com:office:office" xmlns:r="http://schemas.openxmlformats.org/officeDocument/2006/relationships" xmlns:m="http://schemas.openxmlformats.org/officeDocument/2006/math" xmlns:v="urn:schemas-microsoft-com:vml" xmlns:wp14="http://schemas.microsoft.com/office/word/2010/wordprocessingDrawing" xmlns:wp="http://schemas.openxmlformats.org/drawingml/2006/wordprocessingDrawing" xmlns:w10="urn:schemas-microsoft-com:office:word" xmlns:w="http://schemas.openxmlformats.org/wordprocessingml/2006/main" xmlns:w14="http://schemas.microsoft.com/office/word/2010/wordml" xmlns:wpg="http://schemas.microsoft.com/office/word/2010/wordprocessingGroup" xmlns:wpi="http://schemas.microsoft.com/office/word/2010/wordprocessingInk" xmlns:wne="http://schemas.microsoft.com/office/word/2006/wordml" xmlns:wps="http://schemas.microsoft.com/office/word/2010/wordprocessingShape" mc:Ignorable="w14 wp14">
-  <w:docDefaults>
-    <w:rPrDefault>
-      <w:rPr>
-        <w:rFonts w:asciiTheme="minorHAnsi" w:eastAsiaTheme="minorHAnsi" w:hAnsiTheme="minorHAnsi" w:cstheme="minorBidi"/>
-        <w:sz w:val="22"/>
-        <w:szCs w:val="22"/>
-        <w:lang w:val="nl-NL" w:eastAsia="en-US" w:bidi="ar-SA"/>
-      </w:rPr>
-    </w:rPrDefault>
-    <w:pPrDefault>
-      <w:pPr>
-        <w:spacing w:after="160" w:line="259" w:lineRule="auto"/>
-      </w:pPr>
-    </w:pPrDefault>
-  </w:docDefaults>
-  <w:latentStyles w:defLockedState="0" w:defUIPriority="99" w:defSemiHidden="1" w:defUnhideWhenUsed="1" w:defQFormat="0" w:count="267">
-    <w:lsdException w:name="Normal" w:semiHidden="0" w:uiPriority="0" w:unhideWhenUsed="0" w:qFormat="1"/>
-    <w:lsdException w:name="heading 1" w:semiHidden="0" w:uiPriority="9" w:unhideWhenUsed="0" w:qFormat="1"/>
-    <w:lsdException w:name="heading 2" w:uiPriority="9" w:qFormat="1"/>
-    <w:lsdException w:name="heading 3" w:uiPriority="9" w:qFormat="1"/>
-    <w:lsdException w:name="heading 4" w:uiPriority="9" w:qFormat="1"/>
-    <w:lsdException w:name="heading 5" w:uiPriority="9" w:qFormat="1"/>
-    <w:lsdException w:name="heading 6" w:uiPriority="9" w:qFormat="1"/>
-    <w:lsdException w:name="heading 7" w:uiPriority="9" w:qFormat="1"/>
-    <w:lsdException w:name="heading 8" w:uiPriority="9" w:qFormat="1"/>
-    <w:lsdException w:name="heading 9" w:uiPriority="9" w:qFormat="1"/>
-    <w:lsdException w:name="toc 1" w:uiPriority="39"/>
-    <w:lsdException w:name="toc 2" w:uiPriority="39"/>
-    <w:lsdException w:name="toc 3" w:uiPriority="39"/>
-    <w:lsdException w:name="toc 4" w:uiPriority="39"/>
-    <w:lsdException w:name="toc 5" w:uiPriority="39"/>
-    <w:lsdException w:name="toc 6" w:uiPriority="39"/>
-    <w:lsdException w:name="toc 7" w:uiPriority="39"/>
-    <w:lsdException w:name="toc 8" w:uiPriority="39"/>
-    <w:lsdException w:name="toc 9" w:uiPriority="39"/>
-    <w:lsdException w:name="caption" w:uiPriority="35" w:qFormat="1"/>
-    <w:lsdException w:name="Title" w:semiHidden="0" w:uiPriority="10" w:unhideWhenUsed="0" w:qFormat="1"/>
-    <w:lsdException w:name="Default Paragraph Font" w:uiPriority="1"/>
-    <w:lsdException w:name="Subtitle" w:semiHidden="0" w:uiPriority="11" w:unhideWhenUsed="0" w:qFormat="1"/>
-    <w:lsdException w:name="Strong" w:semiHidden="0" w:uiPriority="22" w:unhideWhenUsed="0" w:qFormat="1"/>
-    <w:lsdException w:name="Emphasis" w:semiHidden="0" w:uiPriority="20" w:unhideWhenUsed="0" w:qFormat="1"/>
-    <w:lsdException w:name="Table Grid" w:semiHidden="0" w:uiPriority="39" w:unhideWhenUsed="0"/>
-    <w:lsdException w:name="Placeholder Text" w:unhideWhenUsed="0"/>
-    <w:lsdException w:name="No Spacing" w:semiHidden="0" w:uiPriority="1" w:unhideWhenUsed="0" w:qFormat="1"/>
-    <w:lsdException w:name="Light Shading" w:semiHidden="0" w:uiPriority="60" w:unhideWhenUsed="0"/>
-    <w:lsdException w:name="Light List" w:semiHidden="0" w:uiPriority="61" w:unhideWhenUsed="0"/>
-    <w:lsdException w:name="Light Grid" w:semiHidden="0" w:uiPriority="62" w:unhideWhenUsed="0"/>
-    <w:lsdException w:name="Medium Shading 1" w:semiHidden="0" w:uiPriority="63" w:unhideWhenUsed="0"/>
-    <w:lsdException w:name="Medium Shading 2" w:semiHidden="0" w:uiPriority="64" w:unhideWhenUsed="0"/>
-    <w:lsdException w:name="Medium List 1" w:semiHidden="0" w:uiPriority="65" w:unhideWhenUsed="0"/>
-    <w:lsdException w:name="Medium List 2" w:semiHidden="0" w:uiPriority="66" w:unhideWhenUsed="0"/>
-    <w:lsdException w:name="Medium Grid 1" w:semiHidden="0" w:uiPriority="67" w:unhideWhenUsed="0"/>
-    <w:lsdException w:name="Medium Grid 2" w:semiHidden="0" w:uiPriority="68" w:unhideWhenUsed="0"/>
-    <w:lsdException w:name="Medium Grid 3" w:semiHidden="0" w:uiPriority="69" w:unhideWhenUsed="0"/>
-    <w:lsdException w:name="Dark List" w:semiHidden="0" w:uiPriority="70" w:unhideWhenUsed="0"/>
-    <w:lsdException w:name="Colorful Shading" w:semiHidden="0" w:uiPriority="71" w:unhideWhenUsed="0"/>
-    <w:lsdException w:name="Colorful List" w:semiHidden="0" w:uiPriority="72" w:unhideWhenUsed="0"/>
-    <w:lsdException w:name="Colorful Grid" w:semiHidden="0" w:uiPriority="73" w:unhideWhenUsed="0"/>
-    <w:lsdException w:name="Light Shading Accent 1" w:semiHidden="0" w:uiPriority="60" w:unhideWhenUsed="0"/>
-    <w:lsdException w:name="Light List Accent 1" w:semiHidden="0" w:uiPriority="61" w:unhideWhenUsed="0"/>
-    <w:lsdException w:name="Light Grid Accent 1" w:semiHidden="0" w:uiPriority="62" w:unhideWhenUsed="0"/>
-    <w:lsdException w:name="Medium Shading 1 Accent 1" w:semiHidden="0" w:uiPriority="63" w:unhideWhenUsed="0"/>
-    <w:lsdException w:name="Medium Shading 2 Accent 1" w:semiHidden="0" w:uiPriority="64" w:unhideWhenUsed="0"/>
-    <w:lsdException w:name="Medium List 1 Accent 1" w:semiHidden="0" w:uiPriority="65" w:unhideWhenUsed="0"/>
-    <w:lsdException w:name="Revision" w:unhideWhenUsed="0"/>
-    <w:lsdException w:name="List Paragraph" w:semiHidden="0" w:uiPriority="34" w:unhideWhenUsed="0" w:qFormat="1"/>
-    <w:lsdException w:name="Quote" w:semiHidden="0" w:uiPriority="29" w:unhideWhenUsed="0" w:qFormat="1"/>
-    <w:lsdException w:name="Intense Quote" w:semiHidden="0" w:uiPriority="30" w:unhideWhenUsed="0" w:qFormat="1"/>
-    <w:lsdException w:name="Medium List 2 Accent 1" w:semiHidden="0" w:uiPriority="66" w:unhideWhenUsed="0"/>
-    <w:lsdException w:name="Medium Grid 1 Accent 1" w:semiHidden="0" w:uiPriority="67" w:unhideWhenUsed="0"/>
-    <w:lsdException w:name="Medium Grid 2 Accent 1" w:semiHidden="0" w:uiPriority="68" w:unhideWhenUsed="0"/>
-    <w:lsdException w:name="Medium Grid 3 Accent 1" w:semiHidden="0" w:uiPriority="69" w:unhideWhenUsed="0"/>
-    <w:lsdException w:name="Dark List Accent 1" w:semiHidden="0" w:uiPriority="70" w:unhideWhenUsed="0"/>
-    <w:lsdException w:name="Colorful Shading Accent 1" w:semiHidden="0" w:uiPriority="71" w:unhideWhenUsed="0"/>
-    <w:lsdException w:name="Colorful List Accent 1" w:semiHidden="0" w:uiPriority="72" w:unhideWhenUsed="0"/>
-    <w:lsdException w:name="Colorful Grid Accent 1" w:semiHidden="0" w:uiPriority="73" w:unhideWhenUsed="0"/>
-    <w:lsdException w:name="Light Shading Accent 2" w:semiHidden="0" w:uiPriority="60" w:unhideWhenUsed="0"/>
-    <w:lsdException w:name="Light List Accent 2" w:semiHidden="0" w:uiPriority="61" w:unhideWhenUsed="0"/>
-    <w:lsdException w:name="Light Grid Accent 2" w:semiHidden="0" w:uiPriority="62" w:unhideWhenUsed="0"/>
-    <w:lsdException w:name="Medium Shading 1 Accent 2" w:semiHidden="0" w:uiPriority="63" w:unhideWhenUsed="0"/>
-    <w:lsdException w:name="Medium Shading 2 Accent 2" w:semiHidden="0" w:uiPriority="64" w:unhideWhenUsed="0"/>
-    <w:lsdException w:name="Medium List 1 Accent 2" w:semiHidden="0" w:uiPriority="65" w:unhideWhenUsed="0"/>
-    <w:lsdException w:name="Medium List 2 Accent 2" w:semiHidden="0" w:uiPriority="66" w:unhideWhenUsed="0"/>
-    <w:lsdException w:name="Medium Grid 1 Accent 2" w:semiHidden="0" w:uiPriority="67" w:unhideWhenUsed="0"/>
-    <w:lsdException w:name="Medium Grid 2 Accent 2" w:semiHidden="0" w:uiPriority="68" w:unhideWhenUsed="0"/>
-    <w:lsdException w:name="Medium Grid 3 Accent 2" w:semiHidden="0" w:uiPriority="69" w:unhideWhenUsed="0"/>
-    <w:lsdException w:name="Dark List Accent 2" w:semiHidden="0" w:uiPriority="70" w:unhideWhenUsed="0"/>
-    <w:lsdException w:name="Colorful Shading Accent 2" w:semiHidden="0" w:uiPriority="71" w:unhideWhenUsed="0"/>
-    <w:lsdException w:name="Colorful List Accent 2" w:semiHidden="0" w:uiPriority="72" w:unhideWhenUsed="0"/>
-    <w:lsdException w:name="Colorful Grid Accent 2" w:semiHidden="0" w:uiPriority="73" w:unhideWhenUsed="0"/>
-    <w:lsdException w:name="Light Shading Accent 3" w:semiHidden="0" w:uiPriority="60" w:unhideWhenUsed="0"/>
-    <w:lsdException w:name="Light List Accent 3" w:semiHidden="0" w:uiPriority="61" w:unhideWhenUsed="0"/>
-    <w:lsdException w:name="Light Grid Accent 3" w:semiHidden="0" w:uiPriority="62" w:unhideWhenUsed="0"/>
-    <w:lsdException w:name="Medium Shading 1 Accent 3" w:semiHidden="0" w:uiPriority="63" w:unhideWhenUsed="0"/>
-    <w:lsdException w:name="Medium Shading 2 Accent 3" w:semiHidden="0" w:uiPriority="64" w:unhideWhenUsed="0"/>
-    <w:lsdException w:name="Medium List 1 Accent 3" w:semiHidden="0" w:uiPriority="65" w:unhideWhenUsed="0"/>
-    <w:lsdException w:name="Medium List 2 Accent 3" w:semiHidden="0" w:uiPriority="66" w:unhideWhenUsed="0"/>
-    <w:lsdException w:name="Medium Grid 1 Accent 3" w:semiHidden="0" w:uiPriority="67" w:unhideWhenUsed="0"/>
-    <w:lsdException w:name="Medium Grid 2 Accent 3" w:semiHidden="0" w:uiPriority="68" w:unhideWhenUsed="0"/>
-    <w:lsdException w:name="Medium Grid 3 Accent 3" w:semiHidden="0" w:uiPriority="69" w:unhideWhenUsed="0"/>
-    <w:lsdException w:name="Dark List Accent 3" w:semiHidden="0" w:uiPriority="70" w:unhideWhenUsed="0"/>
-    <w:lsdException w:name="Colorful Shading Accent 3" w:semiHidden="0" w:uiPriority="71" w:unhideWhenUsed="0"/>
-    <w:lsdException w:name="Colorful List Accent 3" w:semiHidden="0" w:uiPriority="72" w:unhideWhenUsed="0"/>
-    <w:lsdException w:name="Colorful Grid Accent 3" w:semiHidden="0" w:uiPriority="73" w:unhideWhenUsed="0"/>
-    <w:lsdException w:name="Light Shading Accent 4" w:semiHidden="0" w:uiPriority="60" w:unhideWhenUsed="0"/>
-    <w:lsdException w:name="Light List Accent 4" w:semiHidden="0" w:uiPriority="61" w:unhideWhenUsed="0"/>
-    <w:lsdException w:name="Light Grid Accent 4" w:semiHidden="0" w:uiPriority="62" w:unhideWhenUsed="0"/>
-    <w:lsdException w:name="Medium Shading 1 Accent 4" w:semiHidden="0" w:uiPriority="63" w:unhideWhenUsed="0"/>
-    <w:lsdException w:name="Medium Shading 2 Accent 4" w:semiHidden="0" w:uiPriority="64" w:unhideWhenUsed="0"/>
-    <w:lsdException w:name="Medium List 1 Accent 4" w:semiHidden="0" w:uiPriority="65" w:unhideWhenUsed="0"/>
-    <w:lsdException w:name="Medium List 2 Accent 4" w:semiHidden="0" w:uiPriority="66" w:unhideWhenUsed="0"/>
-    <w:lsdException w:name="Medium Grid 1 Accent 4" w:semiHidden="0" w:uiPriority="67" w:unhideWhenUsed="0"/>
-    <w:lsdException w:name="Medium Grid 2 Accent 4" w:semiHidden="0" w:uiPriority="68" w:unhideWhenUsed="0"/>
-    <w:lsdException w:name="Medium Grid 3 Accent 4" w:semiHidden="0" w:uiPriority="69" w:unhideWhenUsed="0"/>
-    <w:lsdException w:name="Dark List Accent 4" w:semiHidden="0" w:uiPriority="70" w:unhideWhenUsed="0"/>
-    <w:lsdException w:name="Colorful Shading Accent 4" w:semiHidden="0" w:uiPriority="71" w:unhideWhenUsed="0"/>
-    <w:lsdException w:name="Colorful List Accent 4" w:semiHidden="0" w:uiPriority="72" w:unhideWhenUsed="0"/>
-    <w:lsdException w:name="Colorful Grid Accent 4" w:semiHidden="0" w:uiPriority="73" w:unhideWhenUsed="0"/>
-    <w:lsdException w:name="Light Shading Accent 5" w:semiHidden="0" w:uiPriority="60" w:unhideWhenUsed="0"/>
-    <w:lsdException w:name="Light List Accent 5" w:semiHidden="0" w:uiPriority="61" w:unhideWhenUsed="0"/>
-    <w:lsdException w:name="Light Grid Accent 5" w:semiHidden="0" w:uiPriority="62" w:unhideWhenUsed="0"/>
-    <w:lsdException w:name="Medium Shading 1 Accent 5" w:semiHidden="0" w:uiPriority="63" w:unhideWhenUsed="0"/>
-    <w:lsdException w:name="Medium Shading 2 Accent 5" w:semiHidden="0" w:uiPriority="64" w:unhideWhenUsed="0"/>
-    <w:lsdException w:name="Medium List 1 Accent 5" w:semiHidden="0" w:uiPriority="65" w:unhideWhenUsed="0"/>
-    <w:lsdException w:name="Medium List 2 Accent 5" w:semiHidden="0" w:uiPriority="66" w:unhideWhenUsed="0"/>
-    <w:lsdException w:name="Medium Grid 1 Accent 5" w:semiHidden="0" w:uiPriority="67" w:unhideWhenUsed="0"/>
-    <w:lsdException w:name="Medium Grid 2 Accent 5" w:semiHidden="0" w:uiPriority="68" w:unhideWhenUsed="0"/>
-    <w:lsdException w:name="Medium Grid 3 Accent 5" w:semiHidden="0" w:uiPriority="69" w:unhideWhenUsed="0"/>
-    <w:lsdException w:name="Dark List Accent 5" w:semiHidden="0" w:uiPriority="70" w:unhideWhenUsed="0"/>
-    <w:lsdException w:name="Colorful Shading Accent 5" w:semiHidden="0" w:uiPriority="71" w:unhideWhenUsed="0"/>
-    <w:lsdException w:name="Colorful List Accent 5" w:semiHidden="0" w:uiPriority="72" w:unhideWhenUsed="0"/>
-    <w:lsdException w:name="Colorful Grid Accent 5" w:semiHidden="0" w:uiPriority="73" w:unhideWhenUsed="0"/>
-    <w:lsdException w:name="Light Shading Accent 6" w:semiHidden="0" w:uiPriority="60" w:unhideWhenUsed="0"/>
-    <w:lsdException w:name="Light List Accent 6" w:semiHidden="0" w:uiPriority="61" w:unhideWhenUsed="0"/>
-    <w:lsdException w:name="Light Grid Accent 6" w:semiHidden="0" w:uiPriority="62" w:unhideWhenUsed="0"/>
-    <w:lsdException w:name="Medium Shading 1 Accent 6" w:semiHidden="0" w:uiPriority="63" w:unhideWhenUsed="0"/>
-    <w:lsdException w:name="Medium Shading 2 Accent 6" w:semiHidden="0" w:uiPriority="64" w:unhideWhenUsed="0"/>
-    <w:lsdException w:name="Medium List 1 Accent 6" w:semiHidden="0" w:uiPriority="65" w:unhideWhenUsed="0"/>
-    <w:lsdException w:name="Medium List 2 Accent 6" w:semiHidden="0" w:uiPriority="66" w:unhideWhenUsed="0"/>
-    <w:lsdException w:name="Medium Grid 1 Accent 6" w:semiHidden="0" w:uiPriority="67" w:unhideWhenUsed="0"/>
-    <w:lsdException w:name="Medium Grid 2 Accent 6" w:semiHidden="0" w:uiPriority="68" w:unhideWhenUsed="0"/>
-    <w:lsdException w:name="Medium Grid 3 Accent 6" w:semiHidden="0" w:uiPriority="69" w:unhideWhenUsed="0"/>
-    <w:lsdException w:name="Dark List Accent 6" w:semiHidden="0" w:uiPriority="70" w:unhideWhenUsed="0"/>
-    <w:lsdException w:name="Colorful Shading Accent 6" w:semiHidden="0" w:uiPriority="71" w:unhideWhenUsed="0"/>
-    <w:lsdException w:name="Colorful List Accent 6" w:semiHidden="0" w:uiPriority="72" w:unhideWhenUsed="0"/>
-    <w:lsdException w:name="Colorful Grid Accent 6" w:semiHidden="0" w:uiPriority="73" w:unhideWhenUsed="0"/>
-    <w:lsdException w:name="Subtle Emphasis" w:semiHidden="0" w:uiPriority="19" w:unhideWhenUsed="0" w:qFormat="1"/>
-    <w:lsdException w:name="Intense Emphasis" w:semiHidden="0" w:uiPriority="21" w:unhideWhenUsed="0" w:qFormat="1"/>
-    <w:lsdException w:name="Subtle Reference" w:semiHidden="0" w:uiPriority="31" w:unhideWhenUsed="0" w:qFormat="1"/>
-    <w:lsdException w:name="Intense Reference" w:semiHidden="0" w:uiPriority="32" w:unhideWhenUsed="0" w:qFormat="1"/>
-    <w:lsdException w:name="Book Title" w:semiHidden="0" w:uiPriority="33" w:unhideWhenUsed="0" w:qFormat="1"/>
-    <w:lsdException w:name="Bibliography" w:uiPriority="37"/>
-    <w:lsdException w:name="TOC Heading" w:uiPriority="39" w:qFormat="1"/>
-  </w:latentStyles>
-  <w:style w:type="paragraph" w:default="1" w:styleId="Standaard">
-    <w:name w:val="Normal"/>
-    <w:qFormat/>
-  </w:style>
-  <w:style w:type="paragraph" w:styleId="Kop1">
-    <w:name w:val="heading 1"/>
+  <w:style w:type="paragraph" w:styleId="Koptekst">
+    <w:name w:val="header"/>
     <w:basedOn w:val="Standaard"/>
-    <w:next w:val="Standaard"/>
-    <w:link w:val="Kop1Char"/>
-    <w:uiPriority w:val="9"/>
-    <w:qFormat/>
-    <w:rsid w:val="007D781B"/>
+    <w:link w:val="KoptekstChar"/>
+    <w:uiPriority w:val="99"/>
+    <w:unhideWhenUsed/>
+    <w:rsid w:val="00B26306"/>
     <w:pPr>
-      <w:keepNext/>
-      <w:keepLines/>
-      <w:spacing w:before="240" w:after="0"/>
-      <w:outlineLvl w:val="0"/>
-    </w:pPr>
-    <w:rPr>
-      <w:rFonts w:asciiTheme="majorHAnsi" w:eastAsiaTheme="majorEastAsia" w:hAnsiTheme="majorHAnsi" w:cstheme="majorBidi"/>
-      <w:color w:val="2E74B5" w:themeColor="accent1" w:themeShade="BF"/>
-      <w:sz w:val="32"/>
-      <w:szCs w:val="32"/>
-    </w:rPr>
-  </w:style>
-  <w:style w:type="paragraph" w:styleId="Kop2">
-    <w:name w:val="heading 2"/>
-    <w:basedOn w:val="Standaard"/>
-    <w:next w:val="Standaard"/>
-    <w:link w:val="Kop2Char"/>
-    <w:uiPriority w:val="9"/>
-    <w:unhideWhenUsed/>
-    <w:qFormat/>
-    <w:rsid w:val="00D55D53"/>
-    <w:pPr>
-      <w:keepNext/>
-      <w:keepLines/>
-      <w:spacing w:before="40" w:after="0"/>
-      <w:outlineLvl w:val="1"/>
-    </w:pPr>
-    <w:rPr>
-      <w:rFonts w:asciiTheme="majorHAnsi" w:eastAsiaTheme="majorEastAsia" w:hAnsiTheme="majorHAnsi" w:cstheme="majorBidi"/>
-      <w:color w:val="2E74B5" w:themeColor="accent1" w:themeShade="BF"/>
-      <w:sz w:val="26"/>
-      <w:szCs w:val="26"/>
-    </w:rPr>
-  </w:style>
-  <w:style w:type="paragraph" w:styleId="Kop3">
-    <w:name w:val="heading 3"/>
-    <w:basedOn w:val="Standaard"/>
-    <w:next w:val="Standaard"/>
-    <w:link w:val="Kop3Char"/>
-    <w:uiPriority w:val="9"/>
-    <w:unhideWhenUsed/>
-    <w:qFormat/>
-    <w:rsid w:val="002F5AA7"/>
-    <w:pPr>
-      <w:keepNext/>
-      <w:keepLines/>
-      <w:spacing w:before="200" w:after="0"/>
-      <w:outlineLvl w:val="2"/>
-    </w:pPr>
-    <w:rPr>
-      <w:rFonts w:asciiTheme="majorHAnsi" w:eastAsiaTheme="majorEastAsia" w:hAnsiTheme="majorHAnsi" w:cstheme="majorBidi"/>
-      <w:b/>
-      <w:bCs/>
-      <w:color w:val="5B9BD5" w:themeColor="accent1"/>
-    </w:rPr>
-  </w:style>
-  <w:style w:type="character" w:default="1" w:styleId="Standaardalinea-lettertype">
-    <w:name w:val="Default Paragraph Font"/>
-    <w:uiPriority w:val="1"/>
-    <w:semiHidden/>
-    <w:unhideWhenUsed/>
-  </w:style>
-  <w:style w:type="table" w:default="1" w:styleId="Standaardtabel">
-    <w:name w:val="Normal Table"/>
-    <w:uiPriority w:val="99"/>
-    <w:semiHidden/>
-    <w:unhideWhenUsed/>
-    <w:tblPr>
-      <w:tblInd w:w="0" w:type="dxa"/>
-      <w:tblCellMar>
-        <w:top w:w="0" w:type="dxa"/>
-        <w:left w:w="108" w:type="dxa"/>
-        <w:bottom w:w="0" w:type="dxa"/>
-        <w:right w:w="108" w:type="dxa"/>
-      </w:tblCellMar>
-    </w:tblPr>
-  </w:style>
-  <w:style w:type="numbering" w:default="1" w:styleId="Geenlijst">
-    <w:name w:val="No List"/>
-    <w:uiPriority w:val="99"/>
-    <w:semiHidden/>
-    <w:unhideWhenUsed/>
-  </w:style>
-  <w:style w:type="character" w:customStyle="1" w:styleId="Kop1Char">
-    <w:name w:val="Kop 1 Char"/>
-    <w:basedOn w:val="Standaardalinea-lettertype"/>
-    <w:link w:val="Kop1"/>
-    <w:uiPriority w:val="9"/>
-    <w:rsid w:val="007D781B"/>
-    <w:rPr>
-      <w:rFonts w:asciiTheme="majorHAnsi" w:eastAsiaTheme="majorEastAsia" w:hAnsiTheme="majorHAnsi" w:cstheme="majorBidi"/>
-      <w:color w:val="2E74B5" w:themeColor="accent1" w:themeShade="BF"/>
-      <w:sz w:val="32"/>
-      <w:szCs w:val="32"/>
-    </w:rPr>
-  </w:style>
-  <w:style w:type="paragraph" w:styleId="Titel">
-    <w:name w:val="Title"/>
-    <w:basedOn w:val="Standaard"/>
-    <w:next w:val="Standaard"/>
-    <w:link w:val="TitelChar"/>
-    <w:uiPriority w:val="10"/>
-    <w:qFormat/>
-    <w:rsid w:val="007D781B"/>
-    <w:pPr>
+      <w:tabs>
+        <w:tab w:val="center" w:pos="4536"/>
+        <w:tab w:val="right" w:pos="9072"/>
+      </w:tabs>
       <w:spacing w:after="0" w:line="240" w:lineRule="auto"/>
-      <w:contextualSpacing/>
-    </w:pPr>
-    <w:rPr>
-      <w:rFonts w:asciiTheme="majorHAnsi" w:eastAsiaTheme="majorEastAsia" w:hAnsiTheme="majorHAnsi" w:cstheme="majorBidi"/>
-      <w:spacing w:val="-10"/>
-      <w:kern w:val="28"/>
-      <w:sz w:val="56"/>
-      <w:szCs w:val="56"/>
-    </w:rPr>
-  </w:style>
-  <w:style w:type="character" w:customStyle="1" w:styleId="TitelChar">
-    <w:name w:val="Titel Char"/>
-    <w:basedOn w:val="Standaardalinea-lettertype"/>
-    <w:link w:val="Titel"/>
-    <w:uiPriority w:val="10"/>
-    <w:rsid w:val="007D781B"/>
-    <w:rPr>
-      <w:rFonts w:asciiTheme="majorHAnsi" w:eastAsiaTheme="majorEastAsia" w:hAnsiTheme="majorHAnsi" w:cstheme="majorBidi"/>
-      <w:spacing w:val="-10"/>
-      <w:kern w:val="28"/>
-      <w:sz w:val="56"/>
-      <w:szCs w:val="56"/>
-    </w:rPr>
-  </w:style>
-  <w:style w:type="character" w:customStyle="1" w:styleId="Kop2Char">
-    <w:name w:val="Kop 2 Char"/>
-    <w:basedOn w:val="Standaardalinea-lettertype"/>
-    <w:link w:val="Kop2"/>
-    <w:uiPriority w:val="9"/>
-    <w:rsid w:val="00D55D53"/>
-    <w:rPr>
-      <w:rFonts w:asciiTheme="majorHAnsi" w:eastAsiaTheme="majorEastAsia" w:hAnsiTheme="majorHAnsi" w:cstheme="majorBidi"/>
-      <w:color w:val="2E74B5" w:themeColor="accent1" w:themeShade="BF"/>
-      <w:sz w:val="26"/>
-      <w:szCs w:val="26"/>
-    </w:rPr>
-  </w:style>
-  <w:style w:type="paragraph" w:styleId="Lijstalinea">
-    <w:name w:val="List Paragraph"/>
-    <w:basedOn w:val="Standaard"/>
-    <w:uiPriority w:val="34"/>
-    <w:qFormat/>
-    <w:rsid w:val="007D0A01"/>
-    <w:pPr>
-      <w:ind w:left="720"/>
-      <w:contextualSpacing/>
     </w:pPr>
   </w:style>
-  <w:style w:type="character" w:customStyle="1" w:styleId="Kop3Char">
-    <w:name w:val="Kop 3 Char"/>
+  <w:style w:type="character" w:customStyle="1" w:styleId="KoptekstChar">
+    <w:name w:val="Koptekst Char"/>
     <w:basedOn w:val="Standaardalinea-lettertype"/>
-    <w:link w:val="Kop3"/>
-    <w:uiPriority w:val="9"/>
-    <w:rsid w:val="002F5AA7"/>
-    <w:rPr>
-      <w:rFonts w:asciiTheme="majorHAnsi" w:eastAsiaTheme="majorEastAsia" w:hAnsiTheme="majorHAnsi" w:cstheme="majorBidi"/>
-      <w:b/>
-      <w:bCs/>
-      <w:color w:val="5B9BD5" w:themeColor="accent1"/>
-    </w:rPr>
+    <w:link w:val="Koptekst"/>
+    <w:uiPriority w:val="99"/>
+    <w:rsid w:val="00B26306"/>
   </w:style>
-  <w:style w:type="table" w:styleId="Tabelraster">
-    <w:name w:val="Table Grid"/>
-    <w:basedOn w:val="Standaardtabel"/>
-    <w:uiPriority w:val="39"/>
-    <w:rsid w:val="0062005F"/>
+  <w:style w:type="paragraph" w:styleId="Voettekst">
+    <w:name w:val="footer"/>
+    <w:basedOn w:val="Standaard"/>
+    <w:link w:val="VoettekstChar"/>
+    <w:uiPriority w:val="99"/>
+    <w:unhideWhenUsed/>
+    <w:rsid w:val="00B26306"/>
     <w:pPr>
+      <w:tabs>
+        <w:tab w:val="center" w:pos="4536"/>
+        <w:tab w:val="right" w:pos="9072"/>
+      </w:tabs>
       <w:spacing w:after="0" w:line="240" w:lineRule="auto"/>
     </w:pPr>
-    <w:tblPr>
-      <w:tblBorders>
-        <w:top w:val="single" w:sz="4" w:space="0" w:color="auto"/>
-        <w:left w:val="single" w:sz="4" w:space="0" w:color="auto"/>
-        <w:bottom w:val="single" w:sz="4" w:space="0" w:color="auto"/>
-        <w:right w:val="single" w:sz="4" w:space="0" w:color="auto"/>
-        <w:insideH w:val="single" w:sz="4" w:space="0" w:color="auto"/>
-        <w:insideV w:val="single" w:sz="4" w:space="0" w:color="auto"/>
-      </w:tblBorders>
-    </w:tblPr>
   </w:style>
-  <w:style w:type="table" w:styleId="Lichtelijst">
-    <w:name w:val="Light List"/>
-    <w:basedOn w:val="Standaardtabel"/>
-    <w:uiPriority w:val="61"/>
-    <w:rsid w:val="0062005F"/>
-    <w:pPr>
-      <w:spacing w:after="0" w:line="240" w:lineRule="auto"/>
-    </w:pPr>
-    <w:tblPr>
-      <w:tblStyleRowBandSize w:val="1"/>
-      <w:tblStyleColBandSize w:val="1"/>
-      <w:tblBorders>
-        <w:top w:val="single" w:sz="8" w:space="0" w:color="000000" w:themeColor="text1"/>
-        <w:left w:val="single" w:sz="8" w:space="0" w:color="000000" w:themeColor="text1"/>
-        <w:bottom w:val="single" w:sz="8" w:space="0" w:color="000000" w:themeColor="text1"/>
-        <w:right w:val="single" w:sz="8" w:space="0" w:color="000000" w:themeColor="text1"/>
-      </w:tblBorders>
-    </w:tblPr>
-    <w:tblStylePr w:type="firstRow">
-      <w:pPr>
-        <w:spacing w:before="0" w:after="0" w:line="240" w:lineRule="auto"/>
-      </w:pPr>
-      <w:rPr>
-        <w:b/>
-        <w:bCs/>
-        <w:color w:val="FFFFFF" w:themeColor="background1"/>
-      </w:rPr>
-      <w:tblPr/>
-      <w:tcPr>
-        <w:shd w:val="clear" w:color="auto" w:fill="000000" w:themeFill="text1"/>
-      </w:tcPr>
-    </w:tblStylePr>
-    <w:tblStylePr w:type="lastRow">
-      <w:pPr>
-        <w:spacing w:before="0" w:after="0" w:line="240" w:lineRule="auto"/>
-      </w:pPr>
-      <w:rPr>
-        <w:b/>
-        <w:bCs/>
-      </w:rPr>
-      <w:tblPr/>
-      <w:tcPr>
-        <w:tcBorders>
-          <w:top w:val="double" w:sz="6" w:space="0" w:color="000000" w:themeColor="text1"/>
-          <w:left w:val="single" w:sz="8" w:space="0" w:color="000000" w:themeColor="text1"/>
-          <w:bottom w:val="single" w:sz="8" w:space="0" w:color="000000" w:themeColor="text1"/>
-          <w:right w:val="single" w:sz="8" w:space="0" w:color="000000" w:themeColor="text1"/>
-        </w:tcBorders>
-      </w:tcPr>
-    </w:tblStylePr>
-    <w:tblStylePr w:type="firstCol">
-      <w:rPr>
-        <w:b/>
-        <w:bCs/>
-      </w:rPr>
-    </w:tblStylePr>
-    <w:tblStylePr w:type="lastCol">
-      <w:rPr>
-        <w:b/>
-        <w:bCs/>
-      </w:rPr>
-    </w:tblStylePr>
-    <w:tblStylePr w:type="band1Vert">
-      <w:tblPr/>
-      <w:tcPr>
-        <w:tcBorders>
-          <w:top w:val="single" w:sz="8" w:space="0" w:color="000000" w:themeColor="text1"/>
-          <w:left w:val="single" w:sz="8" w:space="0" w:color="000000" w:themeColor="text1"/>
-          <w:bottom w:val="single" w:sz="8" w:space="0" w:color="000000" w:themeColor="text1"/>
-          <w:right w:val="single" w:sz="8" w:space="0" w:color="000000" w:themeColor="text1"/>
-        </w:tcBorders>
-      </w:tcPr>
-    </w:tblStylePr>
-    <w:tblStylePr w:type="band1Horz">
-      <w:tblPr/>
-      <w:tcPr>
-        <w:tcBorders>
-          <w:top w:val="single" w:sz="8" w:space="0" w:color="000000" w:themeColor="text1"/>
-          <w:left w:val="single" w:sz="8" w:space="0" w:color="000000" w:themeColor="text1"/>
-          <w:bottom w:val="single" w:sz="8" w:space="0" w:color="000000" w:themeColor="text1"/>
-          <w:right w:val="single" w:sz="8" w:space="0" w:color="000000" w:themeColor="text1"/>
-        </w:tcBorders>
-      </w:tcPr>
-    </w:tblStylePr>
+  <w:style w:type="character" w:customStyle="1" w:styleId="VoettekstChar">
+    <w:name w:val="Voettekst Char"/>
+    <w:basedOn w:val="Standaardalinea-lettertype"/>
+    <w:link w:val="Voettekst"/>
+    <w:uiPriority w:val="99"/>
+    <w:rsid w:val="00B26306"/>
   </w:style>
 </w:styles>
 </file>
@@ -2818,7 +4094,7 @@
   <a:extraClrSchemeLst/>
   <a:extLst>
     <a:ext uri="{05A4C25C-085E-4340-85A3-A5531E510DB2}">
-      <thm15:themeFamily xmlns:thm15="http://schemas.microsoft.com/office/thememl/2012/main" xmlns="" name="Office Theme" id="{62F939B6-93AF-4DB8-9C6B-D6C7DFDC589F}" vid="{4A3C46E8-61CC-4603-A589-7422A47A8E4A}"/>
+      <thm15:themeFamily xmlns:thm15="http://schemas.microsoft.com/office/thememl/2012/main" name="Office Theme" id="{62F939B6-93AF-4DB8-9C6B-D6C7DFDC589F}" vid="{4A3C46E8-61CC-4603-A589-7422A47A8E4A}"/>
     </a:ext>
   </a:extLst>
 </a:theme>
@@ -2829,7 +4105,7 @@
 </file>
 
 <file path=customXml/itemProps1.xml><?xml version="1.0" encoding="utf-8"?>
-<ds:datastoreItem xmlns:ds="http://schemas.openxmlformats.org/officeDocument/2006/customXml" ds:itemID="{2644C248-DE80-473F-8FE9-8D1C932E23DB}">
+<ds:datastoreItem xmlns:ds="http://schemas.openxmlformats.org/officeDocument/2006/customXml" ds:itemID="{7C2D66BD-F6A0-4C16-97F6-62B5F290C592}">
   <ds:schemaRefs>
     <ds:schemaRef ds:uri="http://schemas.openxmlformats.org/officeDocument/2006/bibliography"/>
   </ds:schemaRefs>

</xml_diff>